<commit_message>
Updated my CV download button and removed unnecessary assets.
</commit_message>
<xml_diff>
--- a/CV_Oleksandr Lazarenko.docx
+++ b/CV_Oleksandr Lazarenko.docx
@@ -80,7 +80,23 @@
           <w:szCs w:val="26"/>
           <w:lang w:val="en-US"/>
         </w:rPr>
-        <w:t xml:space="preserve"> yr student, dept. Mathematics &amp; Informatics, Karazin Kharkiv National University</w:t>
+        <w:t xml:space="preserve"> y</w:t>
+      </w:r>
+      <w:r>
+        <w:rPr>
+          <w:sz w:val="26"/>
+          <w:szCs w:val="26"/>
+          <w:lang w:val="en-US"/>
+        </w:rPr>
+        <w:t>ea</w:t>
+      </w:r>
+      <w:r>
+        <w:rPr>
+          <w:sz w:val="26"/>
+          <w:szCs w:val="26"/>
+          <w:lang w:val="en-US"/>
+        </w:rPr>
+        <w:t>r student, dept. Mathematics &amp; Informatics, Karazin Kharkiv National University</w:t>
       </w:r>
     </w:p>
     <w:p>
@@ -96,7 +112,13 @@
         <w:rPr>
           <w:lang w:val="en-US"/>
         </w:rPr>
-        <w:t xml:space="preserve">Born: Nov. 11, 2003 (age 18) </w:t>
+        <w:t>Born: Nov. 12</w:t>
+      </w:r>
+      <w:r>
+        <w:rPr>
+          <w:lang w:val="en-US"/>
+        </w:rPr>
+        <w:t xml:space="preserve">, 2003 (age 18) </w:t>
       </w:r>
       <w:r>
         <w:rPr>
@@ -149,9 +171,53 @@
       </w:r>
       <w:r>
         <w:rPr>
+          <w:sz w:val="20"/>
+          <w:szCs w:val="20"/>
           <w:lang w:val="it-IT"/>
         </w:rPr>
-        <w:t>38(095)0122558</w:t>
+        <w:t>(</w:t>
+      </w:r>
+      <w:r>
+        <w:rPr>
+          <w:lang w:val="it-IT"/>
+        </w:rPr>
+        <w:t>38</w:t>
+      </w:r>
+      <w:r>
+        <w:rPr>
+          <w:lang w:val="it-IT"/>
+        </w:rPr>
+        <w:t>0)-95</w:t>
+      </w:r>
+      <w:r>
+        <w:rPr>
+          <w:lang w:val="it-IT"/>
+        </w:rPr>
+        <w:t>0</w:t>
+      </w:r>
+      <w:r>
+        <w:rPr>
+          <w:lang w:val="it-IT"/>
+        </w:rPr>
+        <w:t>-</w:t>
+      </w:r>
+      <w:r>
+        <w:rPr>
+          <w:lang w:val="it-IT"/>
+        </w:rPr>
+        <w:t>122</w:t>
+      </w:r>
+      <w:r>
+        <w:rPr>
+          <w:lang w:val="it-IT"/>
+        </w:rPr>
+        <w:t>-</w:t>
+      </w:r>
+      <w:r>
+        <w:rPr>
+          <w:lang w:val="it-IT"/>
+        </w:rPr>
+        <w:t>558</w:t>
       </w:r>
       <w:r>
         <w:rPr>
@@ -204,21 +270,13 @@
     </w:p>
     <w:p>
       <w:pPr>
-        <w:spacing w:line="240" w:lineRule="auto"/>
-        <w:rPr>
-          <w:sz w:val="10"/>
-          <w:szCs w:val="10"/>
-        </w:rPr>
-      </w:pPr>
-    </w:p>
-    <w:p>
-      <w:pPr>
         <w:pStyle w:val="2"/>
         <w:widowControl w:val="0"/>
         <w:spacing w:before="240" w:after="0" w:line="240" w:lineRule="auto"/>
         <w:ind w:right="301"/>
         <w:rPr>
           <w:rFonts w:ascii="Fira Sans Light" w:eastAsia="Fira Sans Light" w:hAnsi="Fira Sans Light" w:cs="Fira Sans Light"/>
+          <w:sz w:val="30"/>
         </w:rPr>
       </w:pPr>
       <w:bookmarkStart w:id="1" w:name="_ymi089liagec" w:colFirst="0" w:colLast="0"/>
@@ -229,6 +287,7 @@
         <w:rPr>
           <w:rFonts w:ascii="Fira Sans" w:eastAsia="Fira Sans" w:hAnsi="Fira Sans" w:cs="Fira Sans"/>
           <w:b/>
+          <w:sz w:val="30"/>
         </w:rPr>
         <w:t>Summary</w:t>
       </w:r>
@@ -315,15 +374,15 @@
           <w:sz w:val="24"/>
           <w:szCs w:val="24"/>
         </w:rPr>
-        <w:t>ing, and C#</w:t>
-      </w:r>
-      <w:r>
-        <w:rPr>
-          <w:rFonts w:ascii="Times New Roman" w:eastAsia="Fira Sans" w:hAnsi="Times New Roman" w:cs="Times New Roman"/>
-          <w:sz w:val="24"/>
-          <w:szCs w:val="24"/>
-        </w:rPr>
-        <w:t>/.NET</w:t>
+        <w:t xml:space="preserve">ing, and </w:t>
+      </w:r>
+      <w:r>
+        <w:rPr>
+          <w:rFonts w:ascii="Times New Roman" w:eastAsia="Fira Sans" w:hAnsi="Times New Roman" w:cs="Times New Roman"/>
+          <w:sz w:val="24"/>
+          <w:szCs w:val="24"/>
+        </w:rPr>
+        <w:t>.NET</w:t>
       </w:r>
       <w:r>
         <w:rPr>
@@ -546,8 +605,6 @@
         </w:rPr>
         <w:t>I am a h</w:t>
       </w:r>
-      <w:bookmarkStart w:id="3" w:name="_GoBack"/>
-      <w:bookmarkEnd w:id="3"/>
       <w:r>
         <w:rPr>
           <w:rFonts w:ascii="Times New Roman" w:eastAsia="Fira Sans" w:hAnsi="Times New Roman" w:cs="Times New Roman"/>
@@ -656,6 +713,7 @@
           <w:b/>
           <w:sz w:val="28"/>
           <w:szCs w:val="28"/>
+          <w:lang w:val="en-US"/>
         </w:rPr>
       </w:pPr>
       <w:r>
@@ -689,39 +747,31 @@
           <w:sz w:val="24"/>
           <w:szCs w:val="24"/>
         </w:rPr>
-        <w:t xml:space="preserve">Programming languages: Python, </w:t>
-      </w:r>
-      <w:r>
-        <w:rPr>
-          <w:rFonts w:ascii="Times New Roman" w:eastAsia="Fira Sans" w:hAnsi="Times New Roman" w:cs="Times New Roman"/>
-          <w:sz w:val="24"/>
-          <w:szCs w:val="24"/>
-        </w:rPr>
-        <w:t>C#</w:t>
-      </w:r>
-      <w:r>
-        <w:rPr>
-          <w:rFonts w:ascii="Times New Roman" w:eastAsia="Fira Sans" w:hAnsi="Times New Roman" w:cs="Times New Roman"/>
-          <w:sz w:val="24"/>
-          <w:szCs w:val="24"/>
-        </w:rPr>
-        <w:t>/.NET</w:t>
-      </w:r>
-      <w:r>
-        <w:rPr>
-          <w:rFonts w:ascii="Times New Roman" w:eastAsia="Fira Sans" w:hAnsi="Times New Roman" w:cs="Times New Roman"/>
-          <w:sz w:val="24"/>
-          <w:szCs w:val="24"/>
-        </w:rPr>
-        <w:t xml:space="preserve">, </w:t>
-      </w:r>
-      <w:r>
-        <w:rPr>
-          <w:rFonts w:ascii="Times New Roman" w:eastAsia="Fira Sans" w:hAnsi="Times New Roman" w:cs="Times New Roman"/>
-          <w:sz w:val="24"/>
-          <w:szCs w:val="24"/>
-        </w:rPr>
-        <w:t>Java,</w:t>
+        <w:t xml:space="preserve">Core </w:t>
+      </w:r>
+      <w:r>
+        <w:rPr>
+          <w:rFonts w:ascii="Times New Roman" w:eastAsia="Fira Sans" w:hAnsi="Times New Roman" w:cs="Times New Roman"/>
+          <w:sz w:val="24"/>
+          <w:szCs w:val="24"/>
+        </w:rPr>
+        <w:t xml:space="preserve">Programming </w:t>
+      </w:r>
+      <w:r>
+        <w:rPr>
+          <w:rFonts w:ascii="Times New Roman" w:eastAsia="Fira Sans" w:hAnsi="Times New Roman" w:cs="Times New Roman"/>
+          <w:sz w:val="24"/>
+          <w:szCs w:val="24"/>
+        </w:rPr>
+        <w:t>skills</w:t>
+      </w:r>
+      <w:r>
+        <w:rPr>
+          <w:rFonts w:ascii="Times New Roman" w:eastAsia="Fira Sans" w:hAnsi="Times New Roman" w:cs="Times New Roman"/>
+          <w:sz w:val="24"/>
+          <w:szCs w:val="24"/>
+        </w:rPr>
+        <w:t>:</w:t>
       </w:r>
       <w:r>
         <w:rPr>
@@ -736,7 +786,38 @@
           <w:rFonts w:ascii="Times New Roman" w:eastAsia="Fira Sans" w:hAnsi="Times New Roman" w:cs="Times New Roman"/>
           <w:sz w:val="24"/>
           <w:szCs w:val="24"/>
-          <w:highlight w:val="yellow"/>
+        </w:rPr>
+        <w:t>.NET</w:t>
+      </w:r>
+      <w:r>
+        <w:rPr>
+          <w:rFonts w:ascii="Times New Roman" w:eastAsia="Fira Sans" w:hAnsi="Times New Roman" w:cs="Times New Roman"/>
+          <w:sz w:val="24"/>
+          <w:szCs w:val="24"/>
+        </w:rPr>
+        <w:t xml:space="preserve"> Framework/Core</w:t>
+      </w:r>
+      <w:r>
+        <w:rPr>
+          <w:rFonts w:ascii="Times New Roman" w:eastAsia="Fira Sans" w:hAnsi="Times New Roman" w:cs="Times New Roman"/>
+          <w:sz w:val="24"/>
+          <w:szCs w:val="24"/>
+        </w:rPr>
+        <w:t>,</w:t>
+      </w:r>
+      <w:r>
+        <w:rPr>
+          <w:rFonts w:ascii="Times New Roman" w:eastAsia="Fira Sans" w:hAnsi="Times New Roman" w:cs="Times New Roman"/>
+          <w:sz w:val="24"/>
+          <w:szCs w:val="24"/>
+        </w:rPr>
+        <w:t xml:space="preserve"> </w:t>
+      </w:r>
+      <w:r>
+        <w:rPr>
+          <w:rFonts w:ascii="Times New Roman" w:eastAsia="Fira Sans" w:hAnsi="Times New Roman" w:cs="Times New Roman"/>
+          <w:sz w:val="24"/>
+          <w:szCs w:val="24"/>
         </w:rPr>
         <w:t>JavaScript,</w:t>
       </w:r>
@@ -745,7 +826,6 @@
           <w:rFonts w:ascii="Times New Roman" w:eastAsia="Fira Sans" w:hAnsi="Times New Roman" w:cs="Times New Roman"/>
           <w:sz w:val="24"/>
           <w:szCs w:val="24"/>
-          <w:highlight w:val="yellow"/>
         </w:rPr>
         <w:t xml:space="preserve"> </w:t>
       </w:r>
@@ -754,7 +834,38 @@
           <w:rFonts w:ascii="Times New Roman" w:eastAsia="Fira Sans" w:hAnsi="Times New Roman" w:cs="Times New Roman"/>
           <w:sz w:val="24"/>
           <w:szCs w:val="24"/>
-          <w:highlight w:val="yellow"/>
+        </w:rPr>
+        <w:t>Python</w:t>
+      </w:r>
+      <w:r>
+        <w:rPr>
+          <w:rFonts w:ascii="Times New Roman" w:eastAsia="Fira Sans" w:hAnsi="Times New Roman" w:cs="Times New Roman"/>
+          <w:sz w:val="24"/>
+          <w:szCs w:val="24"/>
+        </w:rPr>
+        <w:t>,</w:t>
+      </w:r>
+      <w:r>
+        <w:rPr>
+          <w:rFonts w:ascii="Times New Roman" w:eastAsia="Fira Sans" w:hAnsi="Times New Roman" w:cs="Times New Roman"/>
+          <w:sz w:val="24"/>
+          <w:szCs w:val="24"/>
+        </w:rPr>
+        <w:t xml:space="preserve"> </w:t>
+      </w:r>
+      <w:r>
+        <w:rPr>
+          <w:rFonts w:ascii="Times New Roman" w:eastAsia="Fira Sans" w:hAnsi="Times New Roman" w:cs="Times New Roman"/>
+          <w:sz w:val="24"/>
+          <w:szCs w:val="24"/>
+        </w:rPr>
+        <w:t>XML/</w:t>
+      </w:r>
+      <w:r>
+        <w:rPr>
+          <w:rFonts w:ascii="Times New Roman" w:eastAsia="Fira Sans" w:hAnsi="Times New Roman" w:cs="Times New Roman"/>
+          <w:sz w:val="24"/>
+          <w:szCs w:val="24"/>
         </w:rPr>
         <w:t>HTML/CSS</w:t>
       </w:r>
@@ -852,7 +963,7 @@
           <w:sz w:val="24"/>
           <w:szCs w:val="24"/>
         </w:rPr>
-        <w:t>Automation tools: unitTest</w:t>
+        <w:t>ORM: SQLAlchemy, Peewee</w:t>
       </w:r>
     </w:p>
     <w:p>
@@ -884,23 +995,15 @@
           <w:sz w:val="24"/>
           <w:szCs w:val="24"/>
         </w:rPr>
-        <w:t>: Pandas, NumPy, Matplotlib</w:t>
-      </w:r>
-      <w:r>
-        <w:rPr>
-          <w:rFonts w:ascii="Times New Roman" w:eastAsia="Fira Sans" w:hAnsi="Times New Roman" w:cs="Times New Roman"/>
-          <w:sz w:val="24"/>
-          <w:szCs w:val="24"/>
-        </w:rPr>
-        <w:t>, Seaborn</w:t>
-      </w:r>
-      <w:r>
-        <w:rPr>
-          <w:rFonts w:ascii="Times New Roman" w:eastAsia="Fira Sans" w:hAnsi="Times New Roman" w:cs="Times New Roman"/>
-          <w:sz w:val="24"/>
-          <w:szCs w:val="24"/>
-        </w:rPr>
-        <w:t>, SciPy, SymPy</w:t>
+        <w:t>: Pandas, NumPy, Matplotlib, Seaborn</w:t>
+      </w:r>
+      <w:r>
+        <w:rPr>
+          <w:rFonts w:ascii="Times New Roman" w:eastAsia="Fira Sans" w:hAnsi="Times New Roman" w:cs="Times New Roman"/>
+          <w:sz w:val="24"/>
+          <w:szCs w:val="24"/>
+        </w:rPr>
+        <w:t>, SciPy</w:t>
       </w:r>
     </w:p>
     <w:p>
@@ -924,7 +1027,63 @@
           <w:sz w:val="24"/>
           <w:szCs w:val="24"/>
         </w:rPr>
-        <w:t>ORM: SQLAlchemy, Peewee</w:t>
+        <w:t xml:space="preserve">Automation tools: </w:t>
+      </w:r>
+      <w:r>
+        <w:rPr>
+          <w:rFonts w:ascii="Times New Roman" w:eastAsia="Fira Sans" w:hAnsi="Times New Roman" w:cs="Times New Roman"/>
+          <w:sz w:val="24"/>
+          <w:szCs w:val="24"/>
+        </w:rPr>
+        <w:t>PyTest</w:t>
+      </w:r>
+      <w:r>
+        <w:rPr>
+          <w:rFonts w:ascii="Times New Roman" w:eastAsia="Fira Sans" w:hAnsi="Times New Roman" w:cs="Times New Roman"/>
+          <w:sz w:val="24"/>
+          <w:szCs w:val="24"/>
+        </w:rPr>
+        <w:t xml:space="preserve">, </w:t>
+      </w:r>
+      <w:r>
+        <w:rPr>
+          <w:rFonts w:ascii="Times New Roman" w:eastAsia="Fira Sans" w:hAnsi="Times New Roman" w:cs="Times New Roman"/>
+          <w:sz w:val="24"/>
+          <w:szCs w:val="24"/>
+        </w:rPr>
+        <w:t>cProfile</w:t>
+      </w:r>
+      <w:r>
+        <w:rPr>
+          <w:rFonts w:ascii="Times New Roman" w:eastAsia="Fira Sans" w:hAnsi="Times New Roman" w:cs="Times New Roman"/>
+          <w:sz w:val="24"/>
+          <w:szCs w:val="24"/>
+        </w:rPr>
+        <w:t>, logging</w:t>
+      </w:r>
+    </w:p>
+    <w:p>
+      <w:pPr>
+        <w:widowControl w:val="0"/>
+        <w:numPr>
+          <w:ilvl w:val="0"/>
+          <w:numId w:val="1"/>
+        </w:numPr>
+        <w:spacing w:line="312" w:lineRule="auto"/>
+        <w:ind w:right="300"/>
+        <w:rPr>
+          <w:rFonts w:ascii="Times New Roman" w:eastAsia="Fira Sans" w:hAnsi="Times New Roman" w:cs="Times New Roman"/>
+          <w:sz w:val="24"/>
+          <w:szCs w:val="24"/>
+        </w:rPr>
+      </w:pPr>
+      <w:r>
+        <w:rPr>
+          <w:rFonts w:ascii="Times New Roman" w:eastAsia="Fira Sans" w:hAnsi="Times New Roman" w:cs="Times New Roman"/>
+          <w:sz w:val="24"/>
+          <w:szCs w:val="24"/>
+        </w:rPr>
+        <w:t>.NET:</w:t>
       </w:r>
     </w:p>
     <w:p>
@@ -940,17 +1099,121 @@
           <w:rFonts w:ascii="Times New Roman" w:eastAsia="Fira Sans" w:hAnsi="Times New Roman" w:cs="Times New Roman"/>
           <w:sz w:val="24"/>
           <w:szCs w:val="24"/>
-          <w:highlight w:val="yellow"/>
-        </w:rPr>
-      </w:pPr>
-      <w:r>
-        <w:rPr>
-          <w:rFonts w:ascii="Times New Roman" w:eastAsia="Fira Sans" w:hAnsi="Times New Roman" w:cs="Times New Roman"/>
-          <w:sz w:val="24"/>
-          <w:szCs w:val="24"/>
-          <w:highlight w:val="yellow"/>
-        </w:rPr>
-        <w:t>…</w:t>
+        </w:rPr>
+      </w:pPr>
+      <w:r>
+        <w:rPr>
+          <w:rFonts w:ascii="Times New Roman" w:eastAsia="Fira Sans" w:hAnsi="Times New Roman" w:cs="Times New Roman"/>
+          <w:sz w:val="24"/>
+          <w:szCs w:val="24"/>
+        </w:rPr>
+        <w:t>Languages: C#, VB.NET</w:t>
+      </w:r>
+    </w:p>
+    <w:p>
+      <w:pPr>
+        <w:widowControl w:val="0"/>
+        <w:numPr>
+          <w:ilvl w:val="0"/>
+          <w:numId w:val="2"/>
+        </w:numPr>
+        <w:spacing w:line="312" w:lineRule="auto"/>
+        <w:ind w:right="300"/>
+        <w:rPr>
+          <w:rFonts w:ascii="Times New Roman" w:eastAsia="Fira Sans" w:hAnsi="Times New Roman" w:cs="Times New Roman"/>
+          <w:sz w:val="24"/>
+          <w:szCs w:val="24"/>
+        </w:rPr>
+      </w:pPr>
+      <w:r>
+        <w:rPr>
+          <w:rFonts w:ascii="Times New Roman" w:eastAsia="Fira Sans" w:hAnsi="Times New Roman" w:cs="Times New Roman"/>
+          <w:sz w:val="24"/>
+          <w:szCs w:val="24"/>
+        </w:rPr>
+        <w:t>Frameworks: ASP.NET Core MVC</w:t>
+      </w:r>
+      <w:r>
+        <w:rPr>
+          <w:rFonts w:ascii="Times New Roman" w:eastAsia="Fira Sans" w:hAnsi="Times New Roman" w:cs="Times New Roman"/>
+          <w:sz w:val="24"/>
+          <w:szCs w:val="24"/>
+        </w:rPr>
+        <w:t>, ASP.NET Web API</w:t>
+      </w:r>
+    </w:p>
+    <w:p>
+      <w:pPr>
+        <w:widowControl w:val="0"/>
+        <w:numPr>
+          <w:ilvl w:val="0"/>
+          <w:numId w:val="2"/>
+        </w:numPr>
+        <w:spacing w:line="312" w:lineRule="auto"/>
+        <w:ind w:right="300"/>
+        <w:rPr>
+          <w:rFonts w:ascii="Times New Roman" w:eastAsia="Fira Sans" w:hAnsi="Times New Roman" w:cs="Times New Roman"/>
+          <w:sz w:val="24"/>
+          <w:szCs w:val="24"/>
+        </w:rPr>
+      </w:pPr>
+      <w:r>
+        <w:rPr>
+          <w:rFonts w:ascii="Times New Roman" w:eastAsia="Fira Sans" w:hAnsi="Times New Roman" w:cs="Times New Roman"/>
+          <w:sz w:val="24"/>
+          <w:szCs w:val="24"/>
+        </w:rPr>
+        <w:t>ORM: Entity Framework</w:t>
+      </w:r>
+      <w:r>
+        <w:rPr>
+          <w:rFonts w:ascii="Times New Roman" w:eastAsia="Fira Sans" w:hAnsi="Times New Roman" w:cs="Times New Roman"/>
+          <w:sz w:val="24"/>
+          <w:szCs w:val="24"/>
+        </w:rPr>
+        <w:t xml:space="preserve"> Core</w:t>
+      </w:r>
+    </w:p>
+    <w:p>
+      <w:pPr>
+        <w:widowControl w:val="0"/>
+        <w:numPr>
+          <w:ilvl w:val="0"/>
+          <w:numId w:val="2"/>
+        </w:numPr>
+        <w:spacing w:line="312" w:lineRule="auto"/>
+        <w:ind w:right="300"/>
+        <w:rPr>
+          <w:rFonts w:ascii="Times New Roman" w:eastAsia="Fira Sans" w:hAnsi="Times New Roman" w:cs="Times New Roman"/>
+          <w:sz w:val="24"/>
+          <w:szCs w:val="24"/>
+          <w:lang w:val="en-US"/>
+        </w:rPr>
+      </w:pPr>
+      <w:r>
+        <w:rPr>
+          <w:rFonts w:ascii="Times New Roman" w:eastAsia="Fira Sans" w:hAnsi="Times New Roman" w:cs="Times New Roman"/>
+          <w:sz w:val="24"/>
+          <w:szCs w:val="24"/>
+        </w:rPr>
+        <w:t xml:space="preserve">Automation tools: </w:t>
+      </w:r>
+      <w:r>
+        <w:rPr>
+          <w:rFonts w:ascii="Times New Roman" w:eastAsia="Fira Sans" w:hAnsi="Times New Roman" w:cs="Times New Roman"/>
+          <w:sz w:val="24"/>
+          <w:szCs w:val="24"/>
+        </w:rPr>
+        <w:t xml:space="preserve">NUnit, </w:t>
+      </w:r>
+      <w:r>
+        <w:rPr>
+          <w:rFonts w:ascii="Times New Roman" w:eastAsia="Fira Sans" w:hAnsi="Times New Roman" w:cs="Times New Roman"/>
+          <w:sz w:val="24"/>
+          <w:szCs w:val="24"/>
+          <w:lang w:val="en-US"/>
+        </w:rPr>
+        <w:t>BenchmarkDotNet</w:t>
       </w:r>
     </w:p>
     <w:p>
@@ -974,7 +1237,15 @@
           <w:sz w:val="24"/>
           <w:szCs w:val="24"/>
         </w:rPr>
-        <w:t>C#/.NET:</w:t>
+        <w:t>JavaS</w:t>
+      </w:r>
+      <w:r>
+        <w:rPr>
+          <w:rFonts w:ascii="Times New Roman" w:eastAsia="Fira Sans" w:hAnsi="Times New Roman" w:cs="Times New Roman"/>
+          <w:sz w:val="24"/>
+          <w:szCs w:val="24"/>
+        </w:rPr>
+        <w:t>cript:</w:t>
       </w:r>
     </w:p>
     <w:p>
@@ -998,31 +1269,79 @@
           <w:sz w:val="24"/>
           <w:szCs w:val="24"/>
         </w:rPr>
-        <w:t>Frameworks: ASP.NET</w:t>
-      </w:r>
-      <w:r>
-        <w:rPr>
-          <w:rFonts w:ascii="Times New Roman" w:eastAsia="Fira Sans" w:hAnsi="Times New Roman" w:cs="Times New Roman"/>
-          <w:sz w:val="24"/>
-          <w:szCs w:val="24"/>
-        </w:rPr>
-        <w:t xml:space="preserve"> Core</w:t>
-      </w:r>
-      <w:r>
-        <w:rPr>
-          <w:rFonts w:ascii="Times New Roman" w:eastAsia="Fira Sans" w:hAnsi="Times New Roman" w:cs="Times New Roman"/>
-          <w:sz w:val="24"/>
-          <w:szCs w:val="24"/>
-        </w:rPr>
-        <w:t xml:space="preserve">, </w:t>
-      </w:r>
-      <w:r>
-        <w:rPr>
-          <w:rFonts w:ascii="Times New Roman" w:eastAsia="Fira Sans" w:hAnsi="Times New Roman" w:cs="Times New Roman"/>
-          <w:sz w:val="24"/>
-          <w:szCs w:val="24"/>
-        </w:rPr>
-        <w:t>WPF, WCF</w:t>
+        <w:t>Fron</w:t>
+      </w:r>
+      <w:r>
+        <w:rPr>
+          <w:rFonts w:ascii="Times New Roman" w:eastAsia="Fira Sans" w:hAnsi="Times New Roman" w:cs="Times New Roman"/>
+          <w:sz w:val="24"/>
+          <w:szCs w:val="24"/>
+        </w:rPr>
+        <w:t>t-End</w:t>
+      </w:r>
+      <w:r>
+        <w:rPr>
+          <w:rFonts w:ascii="Times New Roman" w:eastAsia="Fira Sans" w:hAnsi="Times New Roman" w:cs="Times New Roman"/>
+          <w:sz w:val="24"/>
+          <w:szCs w:val="24"/>
+        </w:rPr>
+        <w:t>:</w:t>
+      </w:r>
+      <w:r>
+        <w:rPr>
+          <w:rFonts w:ascii="Times New Roman" w:eastAsia="Fira Sans" w:hAnsi="Times New Roman" w:cs="Times New Roman"/>
+          <w:sz w:val="24"/>
+          <w:szCs w:val="24"/>
+        </w:rPr>
+        <w:t xml:space="preserve"> React</w:t>
+      </w:r>
+      <w:r>
+        <w:rPr>
+          <w:rFonts w:ascii="Times New Roman" w:eastAsia="Fira Sans" w:hAnsi="Times New Roman" w:cs="Times New Roman"/>
+          <w:sz w:val="24"/>
+          <w:szCs w:val="24"/>
+        </w:rPr>
+        <w:t>.js</w:t>
+      </w:r>
+      <w:r>
+        <w:rPr>
+          <w:rFonts w:ascii="Times New Roman" w:eastAsia="Fira Sans" w:hAnsi="Times New Roman" w:cs="Times New Roman"/>
+          <w:sz w:val="24"/>
+          <w:szCs w:val="24"/>
+        </w:rPr>
+        <w:t xml:space="preserve"> (w Material-UI &amp; Styled Components</w:t>
+      </w:r>
+      <w:r>
+        <w:rPr>
+          <w:rFonts w:ascii="Times New Roman" w:eastAsia="Fira Sans" w:hAnsi="Times New Roman" w:cs="Times New Roman"/>
+          <w:sz w:val="24"/>
+          <w:szCs w:val="24"/>
+        </w:rPr>
+        <w:t>, Redux</w:t>
+      </w:r>
+      <w:r>
+        <w:rPr>
+          <w:rFonts w:ascii="Times New Roman" w:eastAsia="Fira Sans" w:hAnsi="Times New Roman" w:cs="Times New Roman"/>
+          <w:sz w:val="24"/>
+          <w:szCs w:val="24"/>
+        </w:rPr>
+        <w:t>)</w:t>
+      </w:r>
+      <w:r>
+        <w:rPr>
+          <w:rFonts w:ascii="Times New Roman" w:eastAsia="Fira Sans" w:hAnsi="Times New Roman" w:cs="Times New Roman"/>
+          <w:sz w:val="24"/>
+          <w:szCs w:val="24"/>
+        </w:rPr>
+        <w:t>, jQuery</w:t>
+      </w:r>
+      <w:r>
+        <w:rPr>
+          <w:rFonts w:ascii="Times New Roman" w:eastAsia="Fira Sans" w:hAnsi="Times New Roman" w:cs="Times New Roman"/>
+          <w:sz w:val="24"/>
+          <w:szCs w:val="24"/>
+        </w:rPr>
+        <w:t>, Font-awesome</w:t>
       </w:r>
     </w:p>
     <w:p>
@@ -1046,23 +1365,79 @@
           <w:sz w:val="24"/>
           <w:szCs w:val="24"/>
         </w:rPr>
-        <w:t>ORM: Entity Framework</w:t>
-      </w:r>
-      <w:r>
-        <w:rPr>
-          <w:rFonts w:ascii="Times New Roman" w:eastAsia="Fira Sans" w:hAnsi="Times New Roman" w:cs="Times New Roman"/>
-          <w:sz w:val="24"/>
-          <w:szCs w:val="24"/>
-        </w:rPr>
-        <w:t xml:space="preserve"> Core</w:t>
-      </w:r>
-      <w:r>
-        <w:rPr>
-          <w:rFonts w:ascii="Times New Roman" w:eastAsia="Fira Sans" w:hAnsi="Times New Roman" w:cs="Times New Roman"/>
-          <w:sz w:val="24"/>
-          <w:szCs w:val="24"/>
-        </w:rPr>
-        <w:t>, ADO.NET</w:t>
+        <w:t xml:space="preserve">Back-End: </w:t>
+      </w:r>
+      <w:r>
+        <w:rPr>
+          <w:rFonts w:ascii="Times New Roman" w:eastAsia="Fira Sans" w:hAnsi="Times New Roman" w:cs="Times New Roman"/>
+          <w:sz w:val="24"/>
+          <w:szCs w:val="24"/>
+        </w:rPr>
+        <w:t>Node</w:t>
+      </w:r>
+      <w:r>
+        <w:rPr>
+          <w:rFonts w:ascii="Times New Roman" w:eastAsia="Fira Sans" w:hAnsi="Times New Roman" w:cs="Times New Roman"/>
+          <w:sz w:val="24"/>
+          <w:szCs w:val="24"/>
+        </w:rPr>
+        <w:t>.js, Express.js</w:t>
+      </w:r>
+      <w:r>
+        <w:rPr>
+          <w:rFonts w:ascii="Times New Roman" w:eastAsia="Fira Sans" w:hAnsi="Times New Roman" w:cs="Times New Roman"/>
+          <w:sz w:val="24"/>
+          <w:szCs w:val="24"/>
+        </w:rPr>
+        <w:t>.NET</w:t>
+      </w:r>
+      <w:r>
+        <w:rPr>
+          <w:rFonts w:ascii="Times New Roman" w:eastAsia="Fira Sans" w:hAnsi="Times New Roman" w:cs="Times New Roman"/>
+          <w:sz w:val="24"/>
+          <w:szCs w:val="24"/>
+        </w:rPr>
+        <w:t xml:space="preserve">, </w:t>
+      </w:r>
+      <w:r>
+        <w:rPr>
+          <w:rFonts w:ascii="Times New Roman" w:eastAsia="Fira Sans" w:hAnsi="Times New Roman" w:cs="Times New Roman"/>
+          <w:sz w:val="24"/>
+          <w:szCs w:val="24"/>
+        </w:rPr>
+        <w:t>EJS</w:t>
+      </w:r>
+      <w:r>
+        <w:rPr>
+          <w:rFonts w:ascii="Times New Roman" w:eastAsia="Fira Sans" w:hAnsi="Times New Roman" w:cs="Times New Roman"/>
+          <w:sz w:val="24"/>
+          <w:szCs w:val="24"/>
+        </w:rPr>
+        <w:t>,</w:t>
+      </w:r>
+      <w:r>
+        <w:rPr>
+          <w:rFonts w:ascii="Times New Roman" w:eastAsia="Fira Sans" w:hAnsi="Times New Roman" w:cs="Times New Roman"/>
+          <w:sz w:val="24"/>
+          <w:szCs w:val="24"/>
+        </w:rPr>
+        <w:t xml:space="preserve"> TypeScript,</w:t>
+      </w:r>
+      <w:r>
+        <w:rPr>
+          <w:rFonts w:ascii="Times New Roman" w:eastAsia="Fira Sans" w:hAnsi="Times New Roman" w:cs="Times New Roman"/>
+          <w:sz w:val="24"/>
+          <w:szCs w:val="24"/>
+        </w:rPr>
+        <w:t xml:space="preserve"> </w:t>
+      </w:r>
+      <w:r>
+        <w:rPr>
+          <w:rFonts w:ascii="Times New Roman" w:eastAsia="Fira Sans" w:hAnsi="Times New Roman" w:cs="Times New Roman"/>
+          <w:sz w:val="24"/>
+          <w:szCs w:val="24"/>
+        </w:rPr>
+        <w:t>npm/yarn</w:t>
       </w:r>
     </w:p>
     <w:p>
@@ -1078,17 +1453,195 @@
           <w:rFonts w:ascii="Times New Roman" w:eastAsia="Fira Sans" w:hAnsi="Times New Roman" w:cs="Times New Roman"/>
           <w:sz w:val="24"/>
           <w:szCs w:val="24"/>
-          <w:highlight w:val="yellow"/>
-        </w:rPr>
-      </w:pPr>
-      <w:r>
-        <w:rPr>
-          <w:rFonts w:ascii="Times New Roman" w:eastAsia="Fira Sans" w:hAnsi="Times New Roman" w:cs="Times New Roman"/>
-          <w:sz w:val="24"/>
-          <w:szCs w:val="24"/>
-          <w:highlight w:val="yellow"/>
-        </w:rPr>
-        <w:t>…</w:t>
+        </w:rPr>
+      </w:pPr>
+      <w:r>
+        <w:rPr>
+          <w:rFonts w:ascii="Times New Roman" w:eastAsia="Fira Sans" w:hAnsi="Times New Roman" w:cs="Times New Roman"/>
+          <w:sz w:val="24"/>
+          <w:szCs w:val="24"/>
+        </w:rPr>
+        <w:t xml:space="preserve">Security skills: CSRF, </w:t>
+      </w:r>
+      <w:r>
+        <w:rPr>
+          <w:rFonts w:ascii="Times New Roman" w:eastAsia="Fira Sans" w:hAnsi="Times New Roman" w:cs="Times New Roman"/>
+          <w:sz w:val="24"/>
+          <w:szCs w:val="24"/>
+        </w:rPr>
+        <w:t xml:space="preserve">XSS, </w:t>
+      </w:r>
+      <w:r>
+        <w:rPr>
+          <w:rFonts w:ascii="Times New Roman" w:eastAsia="Fira Sans" w:hAnsi="Times New Roman" w:cs="Times New Roman"/>
+          <w:sz w:val="24"/>
+          <w:szCs w:val="24"/>
+        </w:rPr>
+        <w:t>CORS</w:t>
+      </w:r>
+      <w:r>
+        <w:rPr>
+          <w:rFonts w:ascii="Times New Roman" w:eastAsia="Fira Sans" w:hAnsi="Times New Roman" w:cs="Times New Roman"/>
+          <w:sz w:val="24"/>
+          <w:szCs w:val="24"/>
+        </w:rPr>
+        <w:t>, SQL Injection</w:t>
+      </w:r>
+    </w:p>
+    <w:p>
+      <w:pPr>
+        <w:widowControl w:val="0"/>
+        <w:numPr>
+          <w:ilvl w:val="0"/>
+          <w:numId w:val="2"/>
+        </w:numPr>
+        <w:spacing w:line="312" w:lineRule="auto"/>
+        <w:ind w:right="300"/>
+        <w:rPr>
+          <w:rFonts w:ascii="Times New Roman" w:eastAsia="Fira Sans" w:hAnsi="Times New Roman" w:cs="Times New Roman"/>
+          <w:sz w:val="24"/>
+          <w:szCs w:val="24"/>
+          <w:lang w:val="en-US"/>
+        </w:rPr>
+      </w:pPr>
+      <w:r>
+        <w:rPr>
+          <w:rFonts w:ascii="Times New Roman" w:eastAsia="Fira Sans" w:hAnsi="Times New Roman" w:cs="Times New Roman"/>
+          <w:sz w:val="24"/>
+          <w:szCs w:val="24"/>
+        </w:rPr>
+        <w:t xml:space="preserve">Automation tools: </w:t>
+      </w:r>
+      <w:r>
+        <w:rPr>
+          <w:rFonts w:ascii="Times New Roman" w:eastAsia="Fira Sans" w:hAnsi="Times New Roman" w:cs="Times New Roman"/>
+          <w:sz w:val="24"/>
+          <w:szCs w:val="24"/>
+        </w:rPr>
+        <w:t>Jest</w:t>
+      </w:r>
+      <w:r>
+        <w:rPr>
+          <w:rFonts w:ascii="Times New Roman" w:eastAsia="Fira Sans" w:hAnsi="Times New Roman" w:cs="Times New Roman"/>
+          <w:sz w:val="24"/>
+          <w:szCs w:val="24"/>
+        </w:rPr>
+        <w:t>, testing-library/react</w:t>
+      </w:r>
+      <w:r>
+        <w:rPr>
+          <w:rFonts w:ascii="Times New Roman" w:eastAsia="Fira Sans" w:hAnsi="Times New Roman" w:cs="Times New Roman"/>
+          <w:sz w:val="24"/>
+          <w:szCs w:val="24"/>
+        </w:rPr>
+        <w:t>, Mocha/Chai</w:t>
+      </w:r>
+    </w:p>
+    <w:p>
+      <w:pPr>
+        <w:pStyle w:val="aa"/>
+        <w:widowControl w:val="0"/>
+        <w:numPr>
+          <w:ilvl w:val="0"/>
+          <w:numId w:val="2"/>
+        </w:numPr>
+        <w:spacing w:line="312" w:lineRule="auto"/>
+        <w:ind w:left="709" w:right="300"/>
+        <w:rPr>
+          <w:rFonts w:ascii="Times New Roman" w:eastAsia="Fira Sans" w:hAnsi="Times New Roman" w:cs="Times New Roman"/>
+          <w:sz w:val="24"/>
+          <w:szCs w:val="24"/>
+        </w:rPr>
+      </w:pPr>
+      <w:r>
+        <w:rPr>
+          <w:rFonts w:ascii="Times New Roman" w:eastAsia="Fira Sans" w:hAnsi="Times New Roman" w:cs="Times New Roman"/>
+          <w:sz w:val="24"/>
+          <w:szCs w:val="24"/>
+        </w:rPr>
+        <w:t>CSS</w:t>
+      </w:r>
+      <w:r>
+        <w:rPr>
+          <w:rFonts w:ascii="Times New Roman" w:eastAsia="Fira Sans" w:hAnsi="Times New Roman" w:cs="Times New Roman"/>
+          <w:sz w:val="24"/>
+          <w:szCs w:val="24"/>
+        </w:rPr>
+        <w:t>:</w:t>
+      </w:r>
+    </w:p>
+    <w:p>
+      <w:pPr>
+        <w:pStyle w:val="aa"/>
+        <w:widowControl w:val="0"/>
+        <w:numPr>
+          <w:ilvl w:val="0"/>
+          <w:numId w:val="2"/>
+        </w:numPr>
+        <w:spacing w:line="312" w:lineRule="auto"/>
+        <w:ind w:right="300"/>
+        <w:rPr>
+          <w:rFonts w:ascii="Times New Roman" w:eastAsia="Fira Sans" w:hAnsi="Times New Roman" w:cs="Times New Roman"/>
+          <w:sz w:val="24"/>
+          <w:szCs w:val="24"/>
+        </w:rPr>
+      </w:pPr>
+      <w:r>
+        <w:rPr>
+          <w:rFonts w:ascii="Times New Roman" w:eastAsia="Fira Sans" w:hAnsi="Times New Roman" w:cs="Times New Roman"/>
+          <w:sz w:val="24"/>
+          <w:szCs w:val="24"/>
+        </w:rPr>
+        <w:t>HAML</w:t>
+      </w:r>
+      <w:r>
+        <w:rPr>
+          <w:rFonts w:ascii="Times New Roman" w:eastAsia="Fira Sans" w:hAnsi="Times New Roman" w:cs="Times New Roman"/>
+          <w:sz w:val="24"/>
+          <w:szCs w:val="24"/>
+        </w:rPr>
+        <w:t>:</w:t>
+      </w:r>
+      <w:r>
+        <w:rPr>
+          <w:rFonts w:ascii="Times New Roman" w:eastAsia="Fira Sans" w:hAnsi="Times New Roman" w:cs="Times New Roman"/>
+          <w:sz w:val="24"/>
+          <w:szCs w:val="24"/>
+        </w:rPr>
+        <w:t xml:space="preserve"> </w:t>
+      </w:r>
+      <w:r>
+        <w:rPr>
+          <w:rFonts w:ascii="Times New Roman" w:eastAsia="Fira Sans" w:hAnsi="Times New Roman" w:cs="Times New Roman"/>
+          <w:sz w:val="24"/>
+          <w:szCs w:val="24"/>
+        </w:rPr>
+        <w:t>SCSS</w:t>
+      </w:r>
+    </w:p>
+    <w:p>
+      <w:pPr>
+        <w:pStyle w:val="aa"/>
+        <w:widowControl w:val="0"/>
+        <w:numPr>
+          <w:ilvl w:val="0"/>
+          <w:numId w:val="2"/>
+        </w:numPr>
+        <w:spacing w:line="312" w:lineRule="auto"/>
+        <w:ind w:right="300"/>
+        <w:rPr>
+          <w:rFonts w:ascii="Times New Roman" w:eastAsia="Fira Sans" w:hAnsi="Times New Roman" w:cs="Times New Roman"/>
+          <w:sz w:val="24"/>
+          <w:szCs w:val="24"/>
+        </w:rPr>
+      </w:pPr>
+      <w:r>
+        <w:rPr>
+          <w:rFonts w:ascii="Times New Roman" w:eastAsia="Fira Sans" w:hAnsi="Times New Roman" w:cs="Times New Roman"/>
+          <w:sz w:val="24"/>
+          <w:szCs w:val="24"/>
+        </w:rPr>
+        <w:t>Frameworks: Bootstrap, Tailwind</w:t>
       </w:r>
     </w:p>
     <w:p>
@@ -1112,89 +1665,31 @@
           <w:sz w:val="24"/>
           <w:szCs w:val="24"/>
         </w:rPr>
-        <w:t>JavaS</w:t>
-      </w:r>
-      <w:r>
-        <w:rPr>
-          <w:rFonts w:ascii="Times New Roman" w:eastAsia="Fira Sans" w:hAnsi="Times New Roman" w:cs="Times New Roman"/>
-          <w:sz w:val="24"/>
-          <w:szCs w:val="24"/>
-        </w:rPr>
-        <w:t>cript:</w:t>
-      </w:r>
-    </w:p>
-    <w:p>
-      <w:pPr>
-        <w:widowControl w:val="0"/>
-        <w:numPr>
-          <w:ilvl w:val="0"/>
-          <w:numId w:val="2"/>
-        </w:numPr>
-        <w:spacing w:line="312" w:lineRule="auto"/>
-        <w:ind w:right="300"/>
-        <w:rPr>
-          <w:rFonts w:ascii="Times New Roman" w:eastAsia="Fira Sans" w:hAnsi="Times New Roman" w:cs="Times New Roman"/>
-          <w:sz w:val="24"/>
-          <w:szCs w:val="24"/>
-        </w:rPr>
-      </w:pPr>
-      <w:r>
-        <w:rPr>
-          <w:rFonts w:ascii="Times New Roman" w:eastAsia="Fira Sans" w:hAnsi="Times New Roman" w:cs="Times New Roman"/>
-          <w:sz w:val="24"/>
-          <w:szCs w:val="24"/>
-        </w:rPr>
-        <w:t>Frameworks:</w:t>
-      </w:r>
-      <w:r>
-        <w:rPr>
-          <w:rFonts w:ascii="Times New Roman" w:eastAsia="Fira Sans" w:hAnsi="Times New Roman" w:cs="Times New Roman"/>
-          <w:sz w:val="24"/>
-          <w:szCs w:val="24"/>
-        </w:rPr>
-        <w:t xml:space="preserve"> React, Node</w:t>
-      </w:r>
-      <w:r>
-        <w:rPr>
-          <w:rFonts w:ascii="Times New Roman" w:eastAsia="Fira Sans" w:hAnsi="Times New Roman" w:cs="Times New Roman"/>
-          <w:sz w:val="24"/>
-          <w:szCs w:val="24"/>
-        </w:rPr>
-        <w:t>JS</w:t>
-      </w:r>
-      <w:r>
-        <w:rPr>
-          <w:rFonts w:ascii="Times New Roman" w:eastAsia="Fira Sans" w:hAnsi="Times New Roman" w:cs="Times New Roman"/>
-          <w:sz w:val="24"/>
-          <w:szCs w:val="24"/>
-        </w:rPr>
-        <w:t>, Angular</w:t>
-      </w:r>
-    </w:p>
-    <w:p>
-      <w:pPr>
-        <w:widowControl w:val="0"/>
-        <w:numPr>
-          <w:ilvl w:val="0"/>
-          <w:numId w:val="2"/>
-        </w:numPr>
-        <w:spacing w:line="312" w:lineRule="auto"/>
-        <w:ind w:right="300"/>
-        <w:rPr>
-          <w:rFonts w:ascii="Times New Roman" w:eastAsia="Fira Sans" w:hAnsi="Times New Roman" w:cs="Times New Roman"/>
-          <w:sz w:val="24"/>
-          <w:szCs w:val="24"/>
-          <w:highlight w:val="yellow"/>
-        </w:rPr>
-      </w:pPr>
-      <w:r>
-        <w:rPr>
-          <w:rFonts w:ascii="Times New Roman" w:eastAsia="Fira Sans" w:hAnsi="Times New Roman" w:cs="Times New Roman"/>
-          <w:sz w:val="24"/>
-          <w:szCs w:val="24"/>
-          <w:highlight w:val="yellow"/>
-        </w:rPr>
-        <w:t>…</w:t>
+        <w:t>Platforms</w:t>
+      </w:r>
+      <w:r>
+        <w:rPr>
+          <w:rFonts w:ascii="Times New Roman" w:eastAsia="Fira Sans" w:hAnsi="Times New Roman" w:cs="Times New Roman"/>
+          <w:sz w:val="24"/>
+          <w:szCs w:val="24"/>
+        </w:rPr>
+        <w:t>/OS</w:t>
+      </w:r>
+      <w:r>
+        <w:rPr>
+          <w:rFonts w:ascii="Times New Roman" w:eastAsia="Fira Sans" w:hAnsi="Times New Roman" w:cs="Times New Roman"/>
+          <w:sz w:val="24"/>
+          <w:szCs w:val="24"/>
+        </w:rPr>
+        <w:t>: Windows 7/8/10, Linux</w:t>
+      </w:r>
+      <w:r>
+        <w:rPr>
+          <w:rFonts w:ascii="Times New Roman" w:eastAsia="Fira Sans" w:hAnsi="Times New Roman" w:cs="Times New Roman"/>
+          <w:sz w:val="24"/>
+          <w:szCs w:val="24"/>
+        </w:rPr>
+        <w:t xml:space="preserve"> (Ubuntu)</w:t>
       </w:r>
     </w:p>
     <w:p>
@@ -1218,7 +1713,79 @@
           <w:sz w:val="24"/>
           <w:szCs w:val="24"/>
         </w:rPr>
-        <w:t>Platforms: Windows 7/8/10, Linux</w:t>
+        <w:t>R</w:t>
+      </w:r>
+      <w:r>
+        <w:rPr>
+          <w:rFonts w:ascii="Times New Roman" w:eastAsia="Fira Sans" w:hAnsi="Times New Roman" w:cs="Times New Roman"/>
+          <w:sz w:val="24"/>
+          <w:szCs w:val="24"/>
+        </w:rPr>
+        <w:t>D</w:t>
+      </w:r>
+      <w:r>
+        <w:rPr>
+          <w:rFonts w:ascii="Times New Roman" w:eastAsia="Fira Sans" w:hAnsi="Times New Roman" w:cs="Times New Roman"/>
+          <w:sz w:val="24"/>
+          <w:szCs w:val="24"/>
+        </w:rPr>
+        <w:t>BMS</w:t>
+      </w:r>
+      <w:r>
+        <w:rPr>
+          <w:rFonts w:ascii="Times New Roman" w:eastAsia="Fira Sans" w:hAnsi="Times New Roman" w:cs="Times New Roman"/>
+          <w:sz w:val="24"/>
+          <w:szCs w:val="24"/>
+        </w:rPr>
+        <w:t>: MySQL</w:t>
+      </w:r>
+      <w:r>
+        <w:rPr>
+          <w:rFonts w:ascii="Times New Roman" w:eastAsia="Fira Sans" w:hAnsi="Times New Roman" w:cs="Times New Roman"/>
+          <w:sz w:val="24"/>
+          <w:szCs w:val="24"/>
+        </w:rPr>
+        <w:t xml:space="preserve">, </w:t>
+      </w:r>
+      <w:r>
+        <w:rPr>
+          <w:rFonts w:ascii="Times New Roman" w:eastAsia="Fira Sans" w:hAnsi="Times New Roman" w:cs="Times New Roman"/>
+          <w:sz w:val="24"/>
+          <w:szCs w:val="24"/>
+        </w:rPr>
+        <w:t>SQL Server</w:t>
+      </w:r>
+      <w:r>
+        <w:rPr>
+          <w:rFonts w:ascii="Times New Roman" w:eastAsia="Fira Sans" w:hAnsi="Times New Roman" w:cs="Times New Roman"/>
+          <w:sz w:val="24"/>
+          <w:szCs w:val="24"/>
+        </w:rPr>
+        <w:t xml:space="preserve">, </w:t>
+      </w:r>
+      <w:r>
+        <w:rPr>
+          <w:rFonts w:ascii="Times New Roman" w:eastAsia="Fira Sans" w:hAnsi="Times New Roman" w:cs="Times New Roman"/>
+          <w:sz w:val="24"/>
+          <w:szCs w:val="24"/>
+        </w:rPr>
+        <w:t>PostgreSQL</w:t>
+      </w:r>
+      <w:r>
+        <w:rPr>
+          <w:rFonts w:ascii="Times New Roman" w:eastAsia="Fira Sans" w:hAnsi="Times New Roman" w:cs="Times New Roman"/>
+          <w:sz w:val="24"/>
+          <w:szCs w:val="24"/>
+        </w:rPr>
+        <w:t xml:space="preserve">, </w:t>
+      </w:r>
+      <w:r>
+        <w:rPr>
+          <w:rFonts w:ascii="Times New Roman" w:eastAsia="Fira Sans" w:hAnsi="Times New Roman" w:cs="Times New Roman"/>
+          <w:sz w:val="24"/>
+          <w:szCs w:val="24"/>
+        </w:rPr>
+        <w:t>Apache Spark</w:t>
       </w:r>
     </w:p>
     <w:p>
@@ -1234,96 +1801,33 @@
           <w:rFonts w:ascii="Times New Roman" w:eastAsia="Fira Sans" w:hAnsi="Times New Roman" w:cs="Times New Roman"/>
           <w:sz w:val="24"/>
           <w:szCs w:val="24"/>
-        </w:rPr>
-      </w:pPr>
-      <w:r>
-        <w:rPr>
-          <w:rFonts w:ascii="Times New Roman" w:eastAsia="Fira Sans" w:hAnsi="Times New Roman" w:cs="Times New Roman"/>
-          <w:sz w:val="24"/>
-          <w:szCs w:val="24"/>
-        </w:rPr>
-        <w:t>R</w:t>
-      </w:r>
-      <w:r>
-        <w:rPr>
-          <w:rFonts w:ascii="Times New Roman" w:eastAsia="Fira Sans" w:hAnsi="Times New Roman" w:cs="Times New Roman"/>
-          <w:sz w:val="24"/>
-          <w:szCs w:val="24"/>
-        </w:rPr>
-        <w:t>D</w:t>
-      </w:r>
-      <w:r>
-        <w:rPr>
-          <w:rFonts w:ascii="Times New Roman" w:eastAsia="Fira Sans" w:hAnsi="Times New Roman" w:cs="Times New Roman"/>
-          <w:sz w:val="24"/>
-          <w:szCs w:val="24"/>
-        </w:rPr>
-        <w:t>BMS</w:t>
-      </w:r>
-      <w:r>
-        <w:rPr>
-          <w:rFonts w:ascii="Times New Roman" w:eastAsia="Fira Sans" w:hAnsi="Times New Roman" w:cs="Times New Roman"/>
-          <w:sz w:val="24"/>
-          <w:szCs w:val="24"/>
-        </w:rPr>
-        <w:t>: MySQL</w:t>
-      </w:r>
-      <w:r>
-        <w:rPr>
-          <w:rFonts w:ascii="Times New Roman" w:eastAsia="Fira Sans" w:hAnsi="Times New Roman" w:cs="Times New Roman"/>
-          <w:sz w:val="24"/>
-          <w:szCs w:val="24"/>
-        </w:rPr>
-        <w:t>, PostgreSQL</w:t>
-      </w:r>
-      <w:r>
-        <w:rPr>
-          <w:rFonts w:ascii="Times New Roman" w:eastAsia="Fira Sans" w:hAnsi="Times New Roman" w:cs="Times New Roman"/>
-          <w:sz w:val="24"/>
-          <w:szCs w:val="24"/>
-        </w:rPr>
-        <w:t>,</w:t>
-      </w:r>
-      <w:r>
-        <w:rPr>
-          <w:rFonts w:ascii="Times New Roman" w:eastAsia="Fira Sans" w:hAnsi="Times New Roman" w:cs="Times New Roman"/>
-          <w:sz w:val="24"/>
-          <w:szCs w:val="24"/>
-        </w:rPr>
-        <w:t xml:space="preserve"> </w:t>
-      </w:r>
-      <w:r>
-        <w:rPr>
-          <w:rFonts w:ascii="Times New Roman" w:eastAsia="Fira Sans" w:hAnsi="Times New Roman" w:cs="Times New Roman"/>
-          <w:sz w:val="24"/>
-          <w:szCs w:val="24"/>
-          <w:highlight w:val="yellow"/>
-        </w:rPr>
-        <w:t>SQL Server</w:t>
-      </w:r>
-      <w:r>
-        <w:rPr>
-          <w:rFonts w:ascii="Times New Roman" w:eastAsia="Fira Sans" w:hAnsi="Times New Roman" w:cs="Times New Roman"/>
-          <w:sz w:val="24"/>
-          <w:szCs w:val="24"/>
-        </w:rPr>
-        <w:t>,</w:t>
-      </w:r>
-      <w:r>
-        <w:rPr>
-          <w:rFonts w:ascii="Times New Roman" w:eastAsia="Fira Sans" w:hAnsi="Times New Roman" w:cs="Times New Roman"/>
-          <w:sz w:val="24"/>
-          <w:szCs w:val="24"/>
-        </w:rPr>
-        <w:t xml:space="preserve"> </w:t>
-      </w:r>
-      <w:r>
-        <w:rPr>
-          <w:rFonts w:ascii="Times New Roman" w:eastAsia="Fira Sans" w:hAnsi="Times New Roman" w:cs="Times New Roman"/>
-          <w:sz w:val="24"/>
-          <w:szCs w:val="24"/>
-        </w:rPr>
-        <w:t>SQLite</w:t>
+          <w:lang w:val="en-US"/>
+        </w:rPr>
+      </w:pPr>
+      <w:r>
+        <w:rPr>
+          <w:rFonts w:ascii="Times New Roman" w:eastAsia="Fira Sans" w:hAnsi="Times New Roman" w:cs="Times New Roman"/>
+          <w:sz w:val="24"/>
+          <w:szCs w:val="24"/>
+        </w:rPr>
+        <w:t xml:space="preserve">NRDBMS: MongoDB, </w:t>
+      </w:r>
+      <w:r>
+        <w:rPr>
+          <w:rFonts w:ascii="Times New Roman" w:eastAsia="Fira Sans" w:hAnsi="Times New Roman" w:cs="Times New Roman"/>
+          <w:sz w:val="24"/>
+          <w:szCs w:val="24"/>
+        </w:rPr>
+        <w:t xml:space="preserve">Cloud Firestore, </w:t>
+      </w:r>
+      <w:r>
+        <w:rPr>
+          <w:rFonts w:ascii="Times New Roman" w:eastAsia="Fira Sans" w:hAnsi="Times New Roman" w:cs="Times New Roman"/>
+          <w:sz w:val="24"/>
+          <w:szCs w:val="24"/>
+          <w:lang w:val="en-US"/>
+        </w:rPr>
+        <w:t>Apache Cassandra</w:t>
       </w:r>
     </w:p>
     <w:p>
@@ -1347,23 +1851,23 @@
           <w:sz w:val="24"/>
           <w:szCs w:val="24"/>
         </w:rPr>
-        <w:t>Deploy</w:t>
-      </w:r>
-      <w:r>
-        <w:rPr>
-          <w:rFonts w:ascii="Times New Roman" w:eastAsia="Fira Sans" w:hAnsi="Times New Roman" w:cs="Times New Roman"/>
-          <w:sz w:val="24"/>
-          <w:szCs w:val="24"/>
-        </w:rPr>
-        <w:t>ment</w:t>
-      </w:r>
-      <w:r>
-        <w:rPr>
-          <w:rFonts w:ascii="Times New Roman" w:eastAsia="Fira Sans" w:hAnsi="Times New Roman" w:cs="Times New Roman"/>
-          <w:sz w:val="24"/>
-          <w:szCs w:val="24"/>
-        </w:rPr>
-        <w:t>: Docker, Docker C</w:t>
+        <w:t>Environments</w:t>
+      </w:r>
+      <w:r>
+        <w:rPr>
+          <w:rFonts w:ascii="Times New Roman" w:eastAsia="Fira Sans" w:hAnsi="Times New Roman" w:cs="Times New Roman"/>
+          <w:sz w:val="24"/>
+          <w:szCs w:val="24"/>
+        </w:rPr>
+        <w:t>: Docker (</w:t>
+      </w:r>
+      <w:r>
+        <w:rPr>
+          <w:rFonts w:ascii="Times New Roman" w:eastAsia="Fira Sans" w:hAnsi="Times New Roman" w:cs="Times New Roman"/>
+          <w:sz w:val="24"/>
+          <w:szCs w:val="24"/>
+        </w:rPr>
+        <w:t>Docker C</w:t>
       </w:r>
       <w:r>
         <w:rPr>
@@ -1379,8 +1883,26 @@
           <w:sz w:val="24"/>
           <w:szCs w:val="24"/>
         </w:rPr>
+        <w:t>)</w:t>
+      </w:r>
+      <w:r>
+        <w:rPr>
+          <w:rFonts w:ascii="Times New Roman" w:eastAsia="Fira Sans" w:hAnsi="Times New Roman" w:cs="Times New Roman"/>
+          <w:sz w:val="24"/>
+          <w:szCs w:val="24"/>
+        </w:rPr>
         <w:t>, Kubernetes</w:t>
       </w:r>
+      <w:r>
+        <w:rPr>
+          <w:rFonts w:ascii="Times New Roman" w:eastAsia="Fira Sans" w:hAnsi="Times New Roman" w:cs="Times New Roman"/>
+          <w:sz w:val="24"/>
+          <w:szCs w:val="24"/>
+        </w:rPr>
+        <w:t xml:space="preserve"> (Minikube)</w:t>
+      </w:r>
+      <w:bookmarkStart w:id="3" w:name="_tuxh7mwdaxox" w:colFirst="0" w:colLast="0"/>
+      <w:bookmarkEnd w:id="3"/>
     </w:p>
     <w:p>
       <w:pPr>
@@ -1395,8 +1917,96 @@
           <w:szCs w:val="28"/>
         </w:rPr>
       </w:pPr>
-      <w:bookmarkStart w:id="4" w:name="_tuxh7mwdaxox" w:colFirst="0" w:colLast="0"/>
-      <w:bookmarkEnd w:id="4"/>
+      <w:r>
+        <w:rPr>
+          <w:rFonts w:ascii="Fira Sans" w:eastAsia="Fira Sans" w:hAnsi="Fira Sans" w:cs="Fira Sans"/>
+          <w:b/>
+          <w:sz w:val="28"/>
+          <w:szCs w:val="28"/>
+        </w:rPr>
+        <w:lastRenderedPageBreak/>
+        <w:t>Work Experience</w:t>
+      </w:r>
+    </w:p>
+    <w:p>
+      <w:pPr>
+        <w:widowControl w:val="0"/>
+        <w:numPr>
+          <w:ilvl w:val="0"/>
+          <w:numId w:val="1"/>
+        </w:numPr>
+        <w:spacing w:before="120" w:line="312" w:lineRule="auto"/>
+        <w:ind w:right="300"/>
+        <w:rPr>
+          <w:rFonts w:ascii="Times New Roman" w:eastAsia="Fira Sans" w:hAnsi="Times New Roman" w:cs="Times New Roman"/>
+          <w:sz w:val="24"/>
+          <w:szCs w:val="24"/>
+          <w:u w:val="single"/>
+          <w:lang w:val="en-US"/>
+        </w:rPr>
+      </w:pPr>
+      <w:r>
+        <w:rPr>
+          <w:rFonts w:ascii="Times New Roman" w:eastAsia="Fira Sans" w:hAnsi="Times New Roman" w:cs="Times New Roman"/>
+          <w:sz w:val="24"/>
+          <w:szCs w:val="24"/>
+          <w:u w:val="single"/>
+        </w:rPr>
+        <w:t>SoftServe IT Academy C# Online Marathon</w:t>
+      </w:r>
+      <w:r>
+        <w:rPr>
+          <w:rFonts w:ascii="Times New Roman" w:eastAsia="Fira Sans" w:hAnsi="Times New Roman" w:cs="Times New Roman"/>
+          <w:sz w:val="24"/>
+          <w:szCs w:val="24"/>
+          <w:u w:val="single"/>
+        </w:rPr>
+        <w:t xml:space="preserve"> (</w:t>
+      </w:r>
+      <w:r>
+        <w:rPr>
+          <w:rFonts w:ascii="Times New Roman" w:eastAsia="Fira Sans" w:hAnsi="Times New Roman" w:cs="Times New Roman"/>
+          <w:sz w:val="24"/>
+          <w:szCs w:val="24"/>
+          <w:u w:val="single"/>
+          <w:lang w:val="en-US"/>
+        </w:rPr>
+        <w:t>Sep-Nov 2022)</w:t>
+      </w:r>
+    </w:p>
+    <w:p>
+      <w:pPr>
+        <w:widowControl w:val="0"/>
+        <w:spacing w:before="120" w:line="312" w:lineRule="auto"/>
+        <w:ind w:left="720" w:right="300"/>
+        <w:rPr>
+          <w:rFonts w:ascii="Times New Roman" w:eastAsia="Fira Sans" w:hAnsi="Times New Roman" w:cs="Times New Roman"/>
+          <w:sz w:val="24"/>
+          <w:szCs w:val="24"/>
+        </w:rPr>
+      </w:pPr>
+      <w:r>
+        <w:rPr>
+          <w:rFonts w:ascii="Times New Roman" w:eastAsia="Fira Sans" w:hAnsi="Times New Roman" w:cs="Times New Roman"/>
+          <w:sz w:val="24"/>
+          <w:szCs w:val="24"/>
+        </w:rPr>
+        <w:t>During this training I received in-depth knowledge in creation of web-applications with ASP.Net Core MVC, SOLID principles, Version Control with GitHub. Also, I was working with the databases (SQL, EntityFrameworkCore, Linq to SQL), Multithreading and concurrency (Threads, TPL, Asynchronous programming), Unit testing of web application with NUnit.</w:t>
+      </w:r>
+    </w:p>
+    <w:p>
+      <w:pPr>
+        <w:pStyle w:val="2"/>
+        <w:widowControl w:val="0"/>
+        <w:spacing w:before="240" w:after="0" w:line="240" w:lineRule="auto"/>
+        <w:ind w:right="301"/>
+        <w:rPr>
+          <w:rFonts w:ascii="Fira Sans" w:eastAsia="Fira Sans" w:hAnsi="Fira Sans" w:cs="Fira Sans"/>
+          <w:b/>
+          <w:sz w:val="28"/>
+          <w:szCs w:val="28"/>
+        </w:rPr>
+      </w:pPr>
       <w:r>
         <w:rPr>
           <w:rFonts w:ascii="Fira Sans" w:eastAsia="Fira Sans" w:hAnsi="Fira Sans" w:cs="Fira Sans"/>
@@ -1420,13 +2030,15 @@
           <w:rFonts w:ascii="Times New Roman" w:eastAsia="Fira Sans" w:hAnsi="Times New Roman" w:cs="Times New Roman"/>
           <w:sz w:val="24"/>
           <w:szCs w:val="24"/>
-        </w:rPr>
-      </w:pPr>
-      <w:r>
-        <w:rPr>
-          <w:rFonts w:ascii="Times New Roman" w:eastAsia="Fira Sans" w:hAnsi="Times New Roman" w:cs="Times New Roman"/>
-          <w:sz w:val="24"/>
-          <w:szCs w:val="24"/>
+          <w:u w:val="single"/>
+        </w:rPr>
+      </w:pPr>
+      <w:r>
+        <w:rPr>
+          <w:rFonts w:ascii="Times New Roman" w:eastAsia="Fira Sans" w:hAnsi="Times New Roman" w:cs="Times New Roman"/>
+          <w:sz w:val="24"/>
+          <w:szCs w:val="24"/>
+          <w:u w:val="single"/>
         </w:rPr>
         <w:t>2020-2024 V</w:t>
       </w:r>
@@ -1435,21 +2047,10 @@
           <w:rFonts w:ascii="Times New Roman" w:eastAsia="Fira Sans" w:hAnsi="Times New Roman" w:cs="Times New Roman"/>
           <w:sz w:val="24"/>
           <w:szCs w:val="24"/>
+          <w:u w:val="single"/>
         </w:rPr>
         <w:t>. Karazin National University, Computer Science, Bachelor’s Degree.</w:t>
       </w:r>
-    </w:p>
-    <w:p>
-      <w:pPr>
-        <w:widowControl w:val="0"/>
-        <w:spacing w:line="240" w:lineRule="auto"/>
-        <w:ind w:left="357" w:right="301"/>
-        <w:rPr>
-          <w:rFonts w:ascii="Times New Roman" w:eastAsia="Fira Sans" w:hAnsi="Times New Roman" w:cs="Times New Roman"/>
-          <w:sz w:val="16"/>
-          <w:szCs w:val="16"/>
-        </w:rPr>
-      </w:pPr>
     </w:p>
     <w:p>
       <w:pPr>
@@ -1472,7 +2073,7 @@
           <w:sz w:val="24"/>
           <w:szCs w:val="16"/>
         </w:rPr>
-        <w:t xml:space="preserve">2022, </w:t>
+        <w:t>React - The Complete Guide (Hooks, React Router, Redux) (2022</w:t>
       </w:r>
       <w:r>
         <w:rPr>
@@ -1480,23 +2081,142 @@
           <w:sz w:val="24"/>
           <w:szCs w:val="16"/>
         </w:rPr>
-        <w:t>Python for Machine Learning &amp; Data Science Masterclass</w:t>
-      </w:r>
-      <w:r>
-        <w:rPr>
-          <w:rFonts w:ascii="Times New Roman" w:eastAsia="Fira Sans" w:hAnsi="Times New Roman" w:cs="Times New Roman"/>
-          <w:sz w:val="24"/>
-          <w:szCs w:val="16"/>
-        </w:rPr>
-        <w:t xml:space="preserve"> - </w:t>
-      </w:r>
-      <w:r>
-        <w:rPr>
-          <w:rFonts w:ascii="Times New Roman" w:eastAsia="Fira Sans" w:hAnsi="Times New Roman" w:cs="Times New Roman"/>
-          <w:sz w:val="24"/>
-          <w:szCs w:val="24"/>
-        </w:rPr>
-        <w:t>Certificate of completion, Udemy</w:t>
+        <w:t xml:space="preserve">) - </w:t>
+      </w:r>
+      <w:hyperlink r:id="rId7" w:history="1">
+        <w:r>
+          <w:rPr>
+            <w:rStyle w:val="ab"/>
+            <w:rFonts w:ascii="Times New Roman" w:eastAsia="Fira Sans" w:hAnsi="Times New Roman" w:cs="Times New Roman"/>
+            <w:sz w:val="24"/>
+            <w:szCs w:val="24"/>
+          </w:rPr>
+          <w:t>Certif</w:t>
+        </w:r>
+        <w:r>
+          <w:rPr>
+            <w:rStyle w:val="ab"/>
+            <w:rFonts w:ascii="Times New Roman" w:eastAsia="Fira Sans" w:hAnsi="Times New Roman" w:cs="Times New Roman"/>
+            <w:sz w:val="24"/>
+            <w:szCs w:val="24"/>
+          </w:rPr>
+          <w:t>i</w:t>
+        </w:r>
+        <w:r>
+          <w:rPr>
+            <w:rStyle w:val="ab"/>
+            <w:rFonts w:ascii="Times New Roman" w:eastAsia="Fira Sans" w:hAnsi="Times New Roman" w:cs="Times New Roman"/>
+            <w:sz w:val="24"/>
+            <w:szCs w:val="24"/>
+          </w:rPr>
+          <w:t>c</w:t>
+        </w:r>
+        <w:r>
+          <w:rPr>
+            <w:rStyle w:val="ab"/>
+            <w:rFonts w:ascii="Times New Roman" w:eastAsia="Fira Sans" w:hAnsi="Times New Roman" w:cs="Times New Roman"/>
+            <w:sz w:val="24"/>
+            <w:szCs w:val="24"/>
+          </w:rPr>
+          <w:t>ate of completion</w:t>
+        </w:r>
+      </w:hyperlink>
+      <w:r>
+        <w:rPr>
+          <w:rFonts w:ascii="Times New Roman" w:eastAsia="Fira Sans" w:hAnsi="Times New Roman" w:cs="Times New Roman"/>
+          <w:sz w:val="24"/>
+          <w:szCs w:val="24"/>
+        </w:rPr>
+        <w:t>, Udemy</w:t>
+      </w:r>
+    </w:p>
+    <w:p>
+      <w:pPr>
+        <w:widowControl w:val="0"/>
+        <w:numPr>
+          <w:ilvl w:val="0"/>
+          <w:numId w:val="3"/>
+        </w:numPr>
+        <w:spacing w:line="312" w:lineRule="auto"/>
+        <w:ind w:right="300"/>
+        <w:rPr>
+          <w:rFonts w:ascii="Times New Roman" w:eastAsia="Fira Sans" w:hAnsi="Times New Roman" w:cs="Times New Roman"/>
+          <w:sz w:val="24"/>
+          <w:szCs w:val="24"/>
+          <w:lang w:val="en-US"/>
+        </w:rPr>
+      </w:pPr>
+      <w:r>
+        <w:rPr>
+          <w:rFonts w:ascii="Times New Roman" w:eastAsia="Fira Sans" w:hAnsi="Times New Roman" w:cs="Times New Roman"/>
+          <w:sz w:val="24"/>
+          <w:szCs w:val="24"/>
+          <w:lang w:val="en-US"/>
+        </w:rPr>
+        <w:t>NodeJS - The Complete Guide (MVC, REST APIs, GraphQL, Deno)</w:t>
+      </w:r>
+      <w:r>
+        <w:rPr>
+          <w:rFonts w:ascii="Times New Roman" w:eastAsia="Fira Sans" w:hAnsi="Times New Roman" w:cs="Times New Roman"/>
+          <w:sz w:val="24"/>
+          <w:szCs w:val="24"/>
+          <w:lang w:val="en-US"/>
+        </w:rPr>
+        <w:t xml:space="preserve"> (2022)</w:t>
+      </w:r>
+      <w:r>
+        <w:rPr>
+          <w:rFonts w:ascii="Times New Roman" w:eastAsia="Fira Sans" w:hAnsi="Times New Roman" w:cs="Times New Roman"/>
+          <w:sz w:val="24"/>
+          <w:szCs w:val="24"/>
+          <w:lang w:val="en-US"/>
+        </w:rPr>
+        <w:t xml:space="preserve"> </w:t>
+      </w:r>
+      <w:r>
+        <w:rPr>
+          <w:rFonts w:ascii="Times New Roman" w:eastAsia="Fira Sans" w:hAnsi="Times New Roman" w:cs="Times New Roman"/>
+          <w:sz w:val="24"/>
+          <w:szCs w:val="24"/>
+        </w:rPr>
+        <w:t xml:space="preserve">- </w:t>
+      </w:r>
+      <w:hyperlink r:id="rId8" w:history="1">
+        <w:r>
+          <w:rPr>
+            <w:rStyle w:val="ab"/>
+            <w:rFonts w:ascii="Times New Roman" w:eastAsia="Fira Sans" w:hAnsi="Times New Roman" w:cs="Times New Roman"/>
+            <w:sz w:val="24"/>
+            <w:szCs w:val="24"/>
+          </w:rPr>
+          <w:t>Certificate of comp</w:t>
+        </w:r>
+        <w:r>
+          <w:rPr>
+            <w:rStyle w:val="ab"/>
+            <w:rFonts w:ascii="Times New Roman" w:eastAsia="Fira Sans" w:hAnsi="Times New Roman" w:cs="Times New Roman"/>
+            <w:sz w:val="24"/>
+            <w:szCs w:val="24"/>
+          </w:rPr>
+          <w:t>l</w:t>
+        </w:r>
+        <w:r>
+          <w:rPr>
+            <w:rStyle w:val="ab"/>
+            <w:rFonts w:ascii="Times New Roman" w:eastAsia="Fira Sans" w:hAnsi="Times New Roman" w:cs="Times New Roman"/>
+            <w:sz w:val="24"/>
+            <w:szCs w:val="24"/>
+          </w:rPr>
+          <w:t>etion</w:t>
+        </w:r>
+      </w:hyperlink>
+      <w:r>
+        <w:rPr>
+          <w:rFonts w:ascii="Times New Roman" w:eastAsia="Fira Sans" w:hAnsi="Times New Roman" w:cs="Times New Roman"/>
+          <w:sz w:val="24"/>
+          <w:szCs w:val="24"/>
+        </w:rPr>
+        <w:t>, Udemy</w:t>
       </w:r>
     </w:p>
     <w:p>
@@ -1512,17 +2232,734 @@
           <w:rFonts w:ascii="Times New Roman" w:eastAsia="Fira Sans" w:hAnsi="Times New Roman" w:cs="Times New Roman"/>
           <w:sz w:val="24"/>
           <w:szCs w:val="24"/>
-          <w:highlight w:val="yellow"/>
-        </w:rPr>
-      </w:pPr>
-      <w:r>
-        <w:rPr>
-          <w:rFonts w:ascii="Times New Roman" w:eastAsia="Fira Sans" w:hAnsi="Times New Roman" w:cs="Times New Roman"/>
-          <w:sz w:val="24"/>
-          <w:szCs w:val="24"/>
-          <w:highlight w:val="yellow"/>
-        </w:rPr>
-        <w:t>2022, JavaScript Advanced - The Complete Guide - Certificate of completion, Udemy</w:t>
+        </w:rPr>
+      </w:pPr>
+      <w:r>
+        <w:rPr>
+          <w:rFonts w:ascii="Times New Roman" w:eastAsia="Fira Sans" w:hAnsi="Times New Roman" w:cs="Times New Roman"/>
+          <w:sz w:val="24"/>
+          <w:szCs w:val="24"/>
+        </w:rPr>
+        <w:t xml:space="preserve">JavaScript Advanced </w:t>
+      </w:r>
+      <w:r>
+        <w:rPr>
+          <w:rFonts w:ascii="Times New Roman" w:eastAsia="Fira Sans" w:hAnsi="Times New Roman" w:cs="Times New Roman"/>
+          <w:sz w:val="24"/>
+          <w:szCs w:val="24"/>
+        </w:rPr>
+        <w:t xml:space="preserve">(2022) </w:t>
+      </w:r>
+      <w:r>
+        <w:rPr>
+          <w:rFonts w:ascii="Times New Roman" w:eastAsia="Fira Sans" w:hAnsi="Times New Roman" w:cs="Times New Roman"/>
+          <w:sz w:val="24"/>
+          <w:szCs w:val="24"/>
+        </w:rPr>
+        <w:t xml:space="preserve">- The Complete Guide - </w:t>
+      </w:r>
+      <w:hyperlink r:id="rId9" w:history="1">
+        <w:r>
+          <w:rPr>
+            <w:rStyle w:val="ab"/>
+            <w:rFonts w:ascii="Times New Roman" w:eastAsia="Fira Sans" w:hAnsi="Times New Roman" w:cs="Times New Roman"/>
+            <w:sz w:val="24"/>
+            <w:szCs w:val="24"/>
+          </w:rPr>
+          <w:t>Ce</w:t>
+        </w:r>
+        <w:r>
+          <w:rPr>
+            <w:rStyle w:val="ab"/>
+            <w:rFonts w:ascii="Times New Roman" w:eastAsia="Fira Sans" w:hAnsi="Times New Roman" w:cs="Times New Roman"/>
+            <w:sz w:val="24"/>
+            <w:szCs w:val="24"/>
+          </w:rPr>
+          <w:t>r</w:t>
+        </w:r>
+        <w:r>
+          <w:rPr>
+            <w:rStyle w:val="ab"/>
+            <w:rFonts w:ascii="Times New Roman" w:eastAsia="Fira Sans" w:hAnsi="Times New Roman" w:cs="Times New Roman"/>
+            <w:sz w:val="24"/>
+            <w:szCs w:val="24"/>
+          </w:rPr>
+          <w:t>tifi</w:t>
+        </w:r>
+        <w:r>
+          <w:rPr>
+            <w:rStyle w:val="ab"/>
+            <w:rFonts w:ascii="Times New Roman" w:eastAsia="Fira Sans" w:hAnsi="Times New Roman" w:cs="Times New Roman"/>
+            <w:sz w:val="24"/>
+            <w:szCs w:val="24"/>
+          </w:rPr>
+          <w:t>c</w:t>
+        </w:r>
+        <w:r>
+          <w:rPr>
+            <w:rStyle w:val="ab"/>
+            <w:rFonts w:ascii="Times New Roman" w:eastAsia="Fira Sans" w:hAnsi="Times New Roman" w:cs="Times New Roman"/>
+            <w:sz w:val="24"/>
+            <w:szCs w:val="24"/>
+          </w:rPr>
+          <w:t>ate of c</w:t>
+        </w:r>
+        <w:r>
+          <w:rPr>
+            <w:rStyle w:val="ab"/>
+            <w:rFonts w:ascii="Times New Roman" w:eastAsia="Fira Sans" w:hAnsi="Times New Roman" w:cs="Times New Roman"/>
+            <w:sz w:val="24"/>
+            <w:szCs w:val="24"/>
+          </w:rPr>
+          <w:t>o</w:t>
+        </w:r>
+        <w:r>
+          <w:rPr>
+            <w:rStyle w:val="ab"/>
+            <w:rFonts w:ascii="Times New Roman" w:eastAsia="Fira Sans" w:hAnsi="Times New Roman" w:cs="Times New Roman"/>
+            <w:sz w:val="24"/>
+            <w:szCs w:val="24"/>
+          </w:rPr>
+          <w:t>m</w:t>
+        </w:r>
+        <w:r>
+          <w:rPr>
+            <w:rStyle w:val="ab"/>
+            <w:rFonts w:ascii="Times New Roman" w:eastAsia="Fira Sans" w:hAnsi="Times New Roman" w:cs="Times New Roman"/>
+            <w:sz w:val="24"/>
+            <w:szCs w:val="24"/>
+          </w:rPr>
+          <w:t>pletion</w:t>
+        </w:r>
+      </w:hyperlink>
+      <w:r>
+        <w:rPr>
+          <w:rFonts w:ascii="Times New Roman" w:eastAsia="Fira Sans" w:hAnsi="Times New Roman" w:cs="Times New Roman"/>
+          <w:sz w:val="24"/>
+          <w:szCs w:val="24"/>
+        </w:rPr>
+        <w:t>, Udemy</w:t>
+      </w:r>
+    </w:p>
+    <w:p>
+      <w:pPr>
+        <w:widowControl w:val="0"/>
+        <w:numPr>
+          <w:ilvl w:val="0"/>
+          <w:numId w:val="3"/>
+        </w:numPr>
+        <w:spacing w:line="312" w:lineRule="auto"/>
+        <w:ind w:right="301"/>
+        <w:rPr>
+          <w:rFonts w:ascii="Times New Roman" w:eastAsia="Fira Sans" w:hAnsi="Times New Roman" w:cs="Times New Roman"/>
+          <w:sz w:val="24"/>
+          <w:szCs w:val="16"/>
+        </w:rPr>
+      </w:pPr>
+      <w:r>
+        <w:rPr>
+          <w:rFonts w:ascii="Times New Roman" w:eastAsia="Fira Sans" w:hAnsi="Times New Roman" w:cs="Times New Roman"/>
+          <w:sz w:val="24"/>
+          <w:szCs w:val="16"/>
+        </w:rPr>
+        <w:t xml:space="preserve">100 Days Of Code - </w:t>
+      </w:r>
+      <w:r>
+        <w:rPr>
+          <w:rFonts w:ascii="Times New Roman" w:eastAsia="Fira Sans" w:hAnsi="Times New Roman" w:cs="Times New Roman"/>
+          <w:sz w:val="24"/>
+          <w:szCs w:val="16"/>
+        </w:rPr>
+        <w:t xml:space="preserve">Web Development Bootcamp (2022) - </w:t>
+      </w:r>
+      <w:hyperlink r:id="rId10" w:history="1">
+        <w:r>
+          <w:rPr>
+            <w:rStyle w:val="ab"/>
+            <w:rFonts w:ascii="Times New Roman" w:eastAsia="Fira Sans" w:hAnsi="Times New Roman" w:cs="Times New Roman"/>
+            <w:sz w:val="24"/>
+            <w:szCs w:val="24"/>
+          </w:rPr>
+          <w:t>Certificat</w:t>
+        </w:r>
+        <w:r>
+          <w:rPr>
+            <w:rStyle w:val="ab"/>
+            <w:rFonts w:ascii="Times New Roman" w:eastAsia="Fira Sans" w:hAnsi="Times New Roman" w:cs="Times New Roman"/>
+            <w:sz w:val="24"/>
+            <w:szCs w:val="24"/>
+          </w:rPr>
+          <w:t>e</w:t>
+        </w:r>
+        <w:r>
+          <w:rPr>
+            <w:rStyle w:val="ab"/>
+            <w:rFonts w:ascii="Times New Roman" w:eastAsia="Fira Sans" w:hAnsi="Times New Roman" w:cs="Times New Roman"/>
+            <w:sz w:val="24"/>
+            <w:szCs w:val="24"/>
+          </w:rPr>
+          <w:t xml:space="preserve"> of completion</w:t>
+        </w:r>
+      </w:hyperlink>
+      <w:r>
+        <w:rPr>
+          <w:rFonts w:ascii="Times New Roman" w:eastAsia="Fira Sans" w:hAnsi="Times New Roman" w:cs="Times New Roman"/>
+          <w:sz w:val="24"/>
+          <w:szCs w:val="24"/>
+        </w:rPr>
+        <w:t>, Udemy</w:t>
+      </w:r>
+    </w:p>
+    <w:p>
+      <w:pPr>
+        <w:widowControl w:val="0"/>
+        <w:numPr>
+          <w:ilvl w:val="0"/>
+          <w:numId w:val="3"/>
+        </w:numPr>
+        <w:spacing w:line="312" w:lineRule="auto"/>
+        <w:ind w:right="301"/>
+        <w:rPr>
+          <w:rFonts w:ascii="Times New Roman" w:eastAsia="Fira Sans" w:hAnsi="Times New Roman" w:cs="Times New Roman"/>
+          <w:sz w:val="24"/>
+          <w:szCs w:val="16"/>
+        </w:rPr>
+      </w:pPr>
+      <w:r>
+        <w:rPr>
+          <w:rFonts w:ascii="Times New Roman" w:eastAsia="Fira Sans" w:hAnsi="Times New Roman" w:cs="Times New Roman"/>
+          <w:sz w:val="24"/>
+          <w:szCs w:val="16"/>
+        </w:rPr>
+        <w:t>SQL - The Complete Developer's Guide (MySQL, PostgreSQL) (2021)</w:t>
+      </w:r>
+    </w:p>
+    <w:p>
+      <w:pPr>
+        <w:widowControl w:val="0"/>
+        <w:numPr>
+          <w:ilvl w:val="0"/>
+          <w:numId w:val="3"/>
+        </w:numPr>
+        <w:spacing w:line="312" w:lineRule="auto"/>
+        <w:ind w:right="301"/>
+        <w:rPr>
+          <w:rFonts w:ascii="Times New Roman" w:eastAsia="Fira Sans" w:hAnsi="Times New Roman" w:cs="Times New Roman"/>
+          <w:sz w:val="24"/>
+          <w:szCs w:val="16"/>
+        </w:rPr>
+      </w:pPr>
+      <w:r>
+        <w:rPr>
+          <w:rFonts w:ascii="Times New Roman" w:eastAsia="Fira Sans" w:hAnsi="Times New Roman" w:cs="Times New Roman"/>
+          <w:sz w:val="24"/>
+          <w:szCs w:val="16"/>
+        </w:rPr>
+        <w:t>Dr. Angela Yu: 100 Days of Code - T</w:t>
+      </w:r>
+      <w:r>
+        <w:rPr>
+          <w:rFonts w:ascii="Times New Roman" w:eastAsia="Fira Sans" w:hAnsi="Times New Roman" w:cs="Times New Roman"/>
+          <w:sz w:val="24"/>
+          <w:szCs w:val="16"/>
+        </w:rPr>
+        <w:t xml:space="preserve">he Complete Python Pro Bootcamp </w:t>
+      </w:r>
+      <w:r>
+        <w:rPr>
+          <w:rFonts w:ascii="Times New Roman" w:eastAsia="Fira Sans" w:hAnsi="Times New Roman" w:cs="Times New Roman"/>
+          <w:sz w:val="24"/>
+          <w:szCs w:val="16"/>
+        </w:rPr>
+        <w:t>(2021)</w:t>
+      </w:r>
+      <w:r>
+        <w:rPr>
+          <w:rFonts w:ascii="Times New Roman" w:eastAsia="Fira Sans" w:hAnsi="Times New Roman" w:cs="Times New Roman"/>
+          <w:sz w:val="24"/>
+          <w:szCs w:val="16"/>
+        </w:rPr>
+        <w:t xml:space="preserve"> - </w:t>
+      </w:r>
+      <w:hyperlink r:id="rId11" w:history="1">
+        <w:r>
+          <w:rPr>
+            <w:rStyle w:val="ab"/>
+            <w:rFonts w:ascii="Times New Roman" w:eastAsia="Fira Sans" w:hAnsi="Times New Roman" w:cs="Times New Roman"/>
+            <w:sz w:val="24"/>
+            <w:szCs w:val="24"/>
+          </w:rPr>
+          <w:t>Ce</w:t>
+        </w:r>
+        <w:r>
+          <w:rPr>
+            <w:rStyle w:val="ab"/>
+            <w:rFonts w:ascii="Times New Roman" w:eastAsia="Fira Sans" w:hAnsi="Times New Roman" w:cs="Times New Roman"/>
+            <w:sz w:val="24"/>
+            <w:szCs w:val="24"/>
+          </w:rPr>
+          <w:t>r</w:t>
+        </w:r>
+        <w:r>
+          <w:rPr>
+            <w:rStyle w:val="ab"/>
+            <w:rFonts w:ascii="Times New Roman" w:eastAsia="Fira Sans" w:hAnsi="Times New Roman" w:cs="Times New Roman"/>
+            <w:sz w:val="24"/>
+            <w:szCs w:val="24"/>
+          </w:rPr>
+          <w:t>tificate of com</w:t>
+        </w:r>
+        <w:r>
+          <w:rPr>
+            <w:rStyle w:val="ab"/>
+            <w:rFonts w:ascii="Times New Roman" w:eastAsia="Fira Sans" w:hAnsi="Times New Roman" w:cs="Times New Roman"/>
+            <w:sz w:val="24"/>
+            <w:szCs w:val="24"/>
+          </w:rPr>
+          <w:t>p</w:t>
+        </w:r>
+        <w:r>
+          <w:rPr>
+            <w:rStyle w:val="ab"/>
+            <w:rFonts w:ascii="Times New Roman" w:eastAsia="Fira Sans" w:hAnsi="Times New Roman" w:cs="Times New Roman"/>
+            <w:sz w:val="24"/>
+            <w:szCs w:val="24"/>
+          </w:rPr>
+          <w:t>letion</w:t>
+        </w:r>
+      </w:hyperlink>
+      <w:r>
+        <w:rPr>
+          <w:rFonts w:ascii="Times New Roman" w:eastAsia="Fira Sans" w:hAnsi="Times New Roman" w:cs="Times New Roman"/>
+          <w:sz w:val="24"/>
+          <w:szCs w:val="24"/>
+        </w:rPr>
+        <w:t>, Udemy</w:t>
+      </w:r>
+    </w:p>
+    <w:p>
+      <w:pPr>
+        <w:widowControl w:val="0"/>
+        <w:numPr>
+          <w:ilvl w:val="0"/>
+          <w:numId w:val="3"/>
+        </w:numPr>
+        <w:spacing w:line="312" w:lineRule="auto"/>
+        <w:ind w:right="301"/>
+        <w:rPr>
+          <w:rFonts w:ascii="Times New Roman" w:eastAsia="Fira Sans" w:hAnsi="Times New Roman" w:cs="Times New Roman"/>
+          <w:sz w:val="24"/>
+          <w:szCs w:val="16"/>
+        </w:rPr>
+      </w:pPr>
+      <w:r>
+        <w:rPr>
+          <w:rFonts w:ascii="Times New Roman" w:eastAsia="Fira Sans" w:hAnsi="Times New Roman" w:cs="Times New Roman"/>
+          <w:sz w:val="24"/>
+          <w:szCs w:val="16"/>
+        </w:rPr>
+        <w:t>Python for Machine Learning &amp; Data Science Masterclass</w:t>
+      </w:r>
+      <w:r>
+        <w:rPr>
+          <w:rFonts w:ascii="Times New Roman" w:eastAsia="Fira Sans" w:hAnsi="Times New Roman" w:cs="Times New Roman"/>
+          <w:sz w:val="24"/>
+          <w:szCs w:val="16"/>
+        </w:rPr>
+        <w:t xml:space="preserve"> </w:t>
+      </w:r>
+      <w:r>
+        <w:rPr>
+          <w:rFonts w:ascii="Times New Roman" w:eastAsia="Fira Sans" w:hAnsi="Times New Roman" w:cs="Times New Roman"/>
+          <w:sz w:val="24"/>
+          <w:szCs w:val="16"/>
+        </w:rPr>
+        <w:t xml:space="preserve">(2022) </w:t>
+      </w:r>
+      <w:r>
+        <w:rPr>
+          <w:rFonts w:ascii="Times New Roman" w:eastAsia="Fira Sans" w:hAnsi="Times New Roman" w:cs="Times New Roman"/>
+          <w:sz w:val="24"/>
+          <w:szCs w:val="16"/>
+        </w:rPr>
+        <w:t xml:space="preserve">- </w:t>
+      </w:r>
+      <w:hyperlink r:id="rId12" w:history="1">
+        <w:r>
+          <w:rPr>
+            <w:rStyle w:val="ab"/>
+            <w:rFonts w:ascii="Times New Roman" w:eastAsia="Fira Sans" w:hAnsi="Times New Roman" w:cs="Times New Roman"/>
+            <w:sz w:val="24"/>
+            <w:szCs w:val="24"/>
+          </w:rPr>
+          <w:t>Certifi</w:t>
+        </w:r>
+        <w:r>
+          <w:rPr>
+            <w:rStyle w:val="ab"/>
+            <w:rFonts w:ascii="Times New Roman" w:eastAsia="Fira Sans" w:hAnsi="Times New Roman" w:cs="Times New Roman"/>
+            <w:sz w:val="24"/>
+            <w:szCs w:val="24"/>
+          </w:rPr>
+          <w:t>c</w:t>
+        </w:r>
+        <w:r>
+          <w:rPr>
+            <w:rStyle w:val="ab"/>
+            <w:rFonts w:ascii="Times New Roman" w:eastAsia="Fira Sans" w:hAnsi="Times New Roman" w:cs="Times New Roman"/>
+            <w:sz w:val="24"/>
+            <w:szCs w:val="24"/>
+          </w:rPr>
+          <w:t>at</w:t>
+        </w:r>
+        <w:r>
+          <w:rPr>
+            <w:rStyle w:val="ab"/>
+            <w:rFonts w:ascii="Times New Roman" w:eastAsia="Fira Sans" w:hAnsi="Times New Roman" w:cs="Times New Roman"/>
+            <w:sz w:val="24"/>
+            <w:szCs w:val="24"/>
+          </w:rPr>
+          <w:t>e</w:t>
+        </w:r>
+        <w:r>
+          <w:rPr>
+            <w:rStyle w:val="ab"/>
+            <w:rFonts w:ascii="Times New Roman" w:eastAsia="Fira Sans" w:hAnsi="Times New Roman" w:cs="Times New Roman"/>
+            <w:sz w:val="24"/>
+            <w:szCs w:val="24"/>
+          </w:rPr>
+          <w:t xml:space="preserve"> of completion</w:t>
+        </w:r>
+      </w:hyperlink>
+      <w:r>
+        <w:rPr>
+          <w:rFonts w:ascii="Times New Roman" w:eastAsia="Fira Sans" w:hAnsi="Times New Roman" w:cs="Times New Roman"/>
+          <w:sz w:val="24"/>
+          <w:szCs w:val="24"/>
+        </w:rPr>
+        <w:t>, Udemy</w:t>
+      </w:r>
+    </w:p>
+    <w:p>
+      <w:pPr>
+        <w:widowControl w:val="0"/>
+        <w:numPr>
+          <w:ilvl w:val="0"/>
+          <w:numId w:val="3"/>
+        </w:numPr>
+        <w:spacing w:line="312" w:lineRule="auto"/>
+        <w:ind w:right="301"/>
+        <w:rPr>
+          <w:rFonts w:ascii="Times New Roman" w:eastAsia="Fira Sans" w:hAnsi="Times New Roman" w:cs="Times New Roman"/>
+          <w:sz w:val="24"/>
+          <w:szCs w:val="16"/>
+        </w:rPr>
+      </w:pPr>
+      <w:r>
+        <w:rPr>
+          <w:rFonts w:ascii="Times New Roman" w:eastAsia="Fira Sans" w:hAnsi="Times New Roman" w:cs="Times New Roman"/>
+          <w:sz w:val="24"/>
+          <w:szCs w:val="16"/>
+        </w:rPr>
+        <w:t xml:space="preserve">Design Patterns in </w:t>
+      </w:r>
+      <w:r>
+        <w:rPr>
+          <w:rFonts w:ascii="Times New Roman" w:eastAsia="Fira Sans" w:hAnsi="Times New Roman" w:cs="Times New Roman"/>
+          <w:sz w:val="24"/>
+          <w:szCs w:val="16"/>
+        </w:rPr>
+        <w:t xml:space="preserve">modern C++ </w:t>
+      </w:r>
+      <w:r>
+        <w:rPr>
+          <w:rFonts w:ascii="Times New Roman" w:eastAsia="Fira Sans" w:hAnsi="Times New Roman" w:cs="Times New Roman"/>
+          <w:sz w:val="24"/>
+          <w:szCs w:val="16"/>
+        </w:rPr>
+        <w:t>(2021</w:t>
+      </w:r>
+      <w:r>
+        <w:rPr>
+          <w:rFonts w:ascii="Times New Roman" w:eastAsia="Fira Sans" w:hAnsi="Times New Roman" w:cs="Times New Roman"/>
+          <w:sz w:val="24"/>
+          <w:szCs w:val="16"/>
+        </w:rPr>
+        <w:t>)</w:t>
+      </w:r>
+      <w:bookmarkStart w:id="4" w:name="_GoBack"/>
+      <w:bookmarkEnd w:id="4"/>
+      <w:r>
+        <w:rPr>
+          <w:rFonts w:ascii="Times New Roman" w:eastAsia="Fira Sans" w:hAnsi="Times New Roman" w:cs="Times New Roman"/>
+          <w:sz w:val="24"/>
+          <w:szCs w:val="16"/>
+        </w:rPr>
+        <w:t xml:space="preserve"> - </w:t>
+      </w:r>
+      <w:hyperlink r:id="rId13" w:history="1">
+        <w:r>
+          <w:rPr>
+            <w:rStyle w:val="ab"/>
+            <w:rFonts w:ascii="Times New Roman" w:eastAsia="Fira Sans" w:hAnsi="Times New Roman" w:cs="Times New Roman"/>
+            <w:sz w:val="24"/>
+            <w:szCs w:val="24"/>
+          </w:rPr>
+          <w:t>Certi</w:t>
+        </w:r>
+        <w:r>
+          <w:rPr>
+            <w:rStyle w:val="ab"/>
+            <w:rFonts w:ascii="Times New Roman" w:eastAsia="Fira Sans" w:hAnsi="Times New Roman" w:cs="Times New Roman"/>
+            <w:sz w:val="24"/>
+            <w:szCs w:val="24"/>
+          </w:rPr>
+          <w:t>f</w:t>
+        </w:r>
+        <w:r>
+          <w:rPr>
+            <w:rStyle w:val="ab"/>
+            <w:rFonts w:ascii="Times New Roman" w:eastAsia="Fira Sans" w:hAnsi="Times New Roman" w:cs="Times New Roman"/>
+            <w:sz w:val="24"/>
+            <w:szCs w:val="24"/>
+          </w:rPr>
+          <w:t>icate of co</w:t>
+        </w:r>
+        <w:r>
+          <w:rPr>
+            <w:rStyle w:val="ab"/>
+            <w:rFonts w:ascii="Times New Roman" w:eastAsia="Fira Sans" w:hAnsi="Times New Roman" w:cs="Times New Roman"/>
+            <w:sz w:val="24"/>
+            <w:szCs w:val="24"/>
+          </w:rPr>
+          <w:t>m</w:t>
+        </w:r>
+        <w:r>
+          <w:rPr>
+            <w:rStyle w:val="ab"/>
+            <w:rFonts w:ascii="Times New Roman" w:eastAsia="Fira Sans" w:hAnsi="Times New Roman" w:cs="Times New Roman"/>
+            <w:sz w:val="24"/>
+            <w:szCs w:val="24"/>
+          </w:rPr>
+          <w:t>p</w:t>
+        </w:r>
+        <w:r>
+          <w:rPr>
+            <w:rStyle w:val="ab"/>
+            <w:rFonts w:ascii="Times New Roman" w:eastAsia="Fira Sans" w:hAnsi="Times New Roman" w:cs="Times New Roman"/>
+            <w:sz w:val="24"/>
+            <w:szCs w:val="24"/>
+          </w:rPr>
+          <w:t>letion</w:t>
+        </w:r>
+      </w:hyperlink>
+      <w:r>
+        <w:rPr>
+          <w:rFonts w:ascii="Times New Roman" w:eastAsia="Fira Sans" w:hAnsi="Times New Roman" w:cs="Times New Roman"/>
+          <w:sz w:val="24"/>
+          <w:szCs w:val="24"/>
+        </w:rPr>
+        <w:t>, Udemy</w:t>
+      </w:r>
+    </w:p>
+    <w:p>
+      <w:pPr>
+        <w:widowControl w:val="0"/>
+        <w:numPr>
+          <w:ilvl w:val="0"/>
+          <w:numId w:val="3"/>
+        </w:numPr>
+        <w:spacing w:line="312" w:lineRule="auto"/>
+        <w:ind w:right="301"/>
+        <w:rPr>
+          <w:rFonts w:ascii="Times New Roman" w:eastAsia="Fira Sans" w:hAnsi="Times New Roman" w:cs="Times New Roman"/>
+          <w:sz w:val="24"/>
+          <w:szCs w:val="16"/>
+        </w:rPr>
+      </w:pPr>
+      <w:r>
+        <w:rPr>
+          <w:rFonts w:ascii="Times New Roman" w:eastAsia="Fira Sans" w:hAnsi="Times New Roman" w:cs="Times New Roman"/>
+          <w:sz w:val="24"/>
+          <w:szCs w:val="16"/>
+        </w:rPr>
+        <w:t>C++ Standard Template Library in Practice</w:t>
+      </w:r>
+      <w:r>
+        <w:rPr>
+          <w:rFonts w:ascii="Times New Roman" w:eastAsia="Fira Sans" w:hAnsi="Times New Roman" w:cs="Times New Roman"/>
+          <w:sz w:val="24"/>
+          <w:szCs w:val="16"/>
+        </w:rPr>
+        <w:t xml:space="preserve"> (2021) – </w:t>
+      </w:r>
+      <w:hyperlink r:id="rId14" w:history="1">
+        <w:r>
+          <w:rPr>
+            <w:rStyle w:val="ab"/>
+            <w:rFonts w:ascii="Times New Roman" w:eastAsia="Fira Sans" w:hAnsi="Times New Roman" w:cs="Times New Roman"/>
+            <w:sz w:val="24"/>
+            <w:szCs w:val="16"/>
+          </w:rPr>
+          <w:t>Ce</w:t>
+        </w:r>
+        <w:r>
+          <w:rPr>
+            <w:rStyle w:val="ab"/>
+            <w:rFonts w:ascii="Times New Roman" w:eastAsia="Fira Sans" w:hAnsi="Times New Roman" w:cs="Times New Roman"/>
+            <w:sz w:val="24"/>
+            <w:szCs w:val="16"/>
+          </w:rPr>
+          <w:t>r</w:t>
+        </w:r>
+        <w:r>
+          <w:rPr>
+            <w:rStyle w:val="ab"/>
+            <w:rFonts w:ascii="Times New Roman" w:eastAsia="Fira Sans" w:hAnsi="Times New Roman" w:cs="Times New Roman"/>
+            <w:sz w:val="24"/>
+            <w:szCs w:val="16"/>
+          </w:rPr>
+          <w:t>tif</w:t>
+        </w:r>
+        <w:r>
+          <w:rPr>
+            <w:rStyle w:val="ab"/>
+            <w:rFonts w:ascii="Times New Roman" w:eastAsia="Fira Sans" w:hAnsi="Times New Roman" w:cs="Times New Roman"/>
+            <w:sz w:val="24"/>
+            <w:szCs w:val="16"/>
+          </w:rPr>
+          <w:t>i</w:t>
+        </w:r>
+        <w:r>
+          <w:rPr>
+            <w:rStyle w:val="ab"/>
+            <w:rFonts w:ascii="Times New Roman" w:eastAsia="Fira Sans" w:hAnsi="Times New Roman" w:cs="Times New Roman"/>
+            <w:sz w:val="24"/>
+            <w:szCs w:val="16"/>
+          </w:rPr>
+          <w:t>cate of c</w:t>
+        </w:r>
+        <w:r>
+          <w:rPr>
+            <w:rStyle w:val="ab"/>
+            <w:rFonts w:ascii="Times New Roman" w:eastAsia="Fira Sans" w:hAnsi="Times New Roman" w:cs="Times New Roman"/>
+            <w:sz w:val="24"/>
+            <w:szCs w:val="16"/>
+          </w:rPr>
+          <w:t>o</w:t>
+        </w:r>
+        <w:r>
+          <w:rPr>
+            <w:rStyle w:val="ab"/>
+            <w:rFonts w:ascii="Times New Roman" w:eastAsia="Fira Sans" w:hAnsi="Times New Roman" w:cs="Times New Roman"/>
+            <w:sz w:val="24"/>
+            <w:szCs w:val="16"/>
+          </w:rPr>
+          <w:t>mpletion</w:t>
+        </w:r>
+      </w:hyperlink>
+      <w:r>
+        <w:rPr>
+          <w:rFonts w:ascii="Times New Roman" w:eastAsia="Fira Sans" w:hAnsi="Times New Roman" w:cs="Times New Roman"/>
+          <w:sz w:val="24"/>
+          <w:szCs w:val="16"/>
+        </w:rPr>
+        <w:t>, Udemy</w:t>
+      </w:r>
+    </w:p>
+    <w:p>
+      <w:pPr>
+        <w:pStyle w:val="2"/>
+        <w:widowControl w:val="0"/>
+        <w:spacing w:before="240" w:after="0" w:line="240" w:lineRule="auto"/>
+        <w:ind w:right="301"/>
+        <w:rPr>
+          <w:rFonts w:ascii="Fira Sans" w:eastAsia="Fira Sans" w:hAnsi="Fira Sans" w:cs="Fira Sans"/>
+          <w:b/>
+          <w:sz w:val="28"/>
+          <w:szCs w:val="28"/>
+        </w:rPr>
+      </w:pPr>
+      <w:r>
+        <w:rPr>
+          <w:rFonts w:ascii="Fira Sans" w:eastAsia="Fira Sans" w:hAnsi="Fira Sans" w:cs="Fira Sans"/>
+          <w:b/>
+          <w:sz w:val="28"/>
+          <w:szCs w:val="28"/>
+        </w:rPr>
+        <w:t>Languages</w:t>
+      </w:r>
+    </w:p>
+    <w:p>
+      <w:pPr>
+        <w:widowControl w:val="0"/>
+        <w:numPr>
+          <w:ilvl w:val="0"/>
+          <w:numId w:val="4"/>
+        </w:numPr>
+        <w:spacing w:before="120" w:line="312" w:lineRule="auto"/>
+        <w:ind w:right="300"/>
+        <w:rPr>
+          <w:rFonts w:ascii="Times New Roman" w:eastAsia="Fira Sans" w:hAnsi="Times New Roman" w:cs="Times New Roman"/>
+          <w:sz w:val="24"/>
+          <w:szCs w:val="24"/>
+        </w:rPr>
+      </w:pPr>
+      <w:r>
+        <w:rPr>
+          <w:rFonts w:ascii="Times New Roman" w:eastAsia="Fira Sans" w:hAnsi="Times New Roman" w:cs="Times New Roman"/>
+          <w:sz w:val="24"/>
+          <w:szCs w:val="24"/>
+        </w:rPr>
+        <w:t xml:space="preserve">English </w:t>
+      </w:r>
+      <w:r>
+        <w:rPr>
+          <w:rFonts w:ascii="Times New Roman" w:eastAsia="Fira Sans" w:hAnsi="Times New Roman" w:cs="Times New Roman"/>
+          <w:sz w:val="24"/>
+          <w:szCs w:val="24"/>
+        </w:rPr>
+        <w:t>–</w:t>
+      </w:r>
+      <w:r>
+        <w:rPr>
+          <w:rFonts w:ascii="Times New Roman" w:eastAsia="Fira Sans" w:hAnsi="Times New Roman" w:cs="Times New Roman"/>
+          <w:sz w:val="24"/>
+          <w:szCs w:val="24"/>
+        </w:rPr>
+        <w:t>Intermediate (B1</w:t>
+      </w:r>
+      <w:r>
+        <w:rPr>
+          <w:rFonts w:ascii="Times New Roman" w:eastAsia="Fira Sans" w:hAnsi="Times New Roman" w:cs="Times New Roman"/>
+          <w:sz w:val="24"/>
+          <w:szCs w:val="24"/>
+        </w:rPr>
+        <w:t xml:space="preserve">) in </w:t>
+      </w:r>
+      <w:r>
+        <w:rPr>
+          <w:rFonts w:ascii="Times New Roman" w:eastAsia="Fira Sans" w:hAnsi="Times New Roman" w:cs="Times New Roman"/>
+          <w:sz w:val="24"/>
+          <w:szCs w:val="24"/>
+        </w:rPr>
+        <w:t xml:space="preserve">Speaking, Advanced (C1) in </w:t>
+      </w:r>
+      <w:r>
+        <w:rPr>
+          <w:rFonts w:ascii="Times New Roman" w:eastAsia="Fira Sans" w:hAnsi="Times New Roman" w:cs="Times New Roman"/>
+          <w:sz w:val="24"/>
+          <w:szCs w:val="24"/>
+        </w:rPr>
+        <w:t>Comprehension</w:t>
+      </w:r>
+      <w:r>
+        <w:rPr>
+          <w:rFonts w:ascii="Times New Roman" w:eastAsia="Fira Sans" w:hAnsi="Times New Roman" w:cs="Times New Roman"/>
+          <w:sz w:val="24"/>
+          <w:szCs w:val="24"/>
+        </w:rPr>
+        <w:t>/Writing</w:t>
       </w:r>
     </w:p>
     <w:p>
@@ -1538,56 +2975,15 @@
           <w:rFonts w:ascii="Times New Roman" w:eastAsia="Fira Sans" w:hAnsi="Times New Roman" w:cs="Times New Roman"/>
           <w:sz w:val="24"/>
           <w:szCs w:val="24"/>
-          <w:highlight w:val="yellow"/>
-          <w:lang w:val="en-US"/>
-        </w:rPr>
-      </w:pPr>
-      <w:r>
-        <w:rPr>
-          <w:rFonts w:ascii="Times New Roman" w:eastAsia="Fira Sans" w:hAnsi="Times New Roman" w:cs="Times New Roman"/>
-          <w:sz w:val="24"/>
-          <w:szCs w:val="24"/>
-          <w:highlight w:val="yellow"/>
-        </w:rPr>
-        <w:t xml:space="preserve">2022, </w:t>
-      </w:r>
-      <w:r>
-        <w:rPr>
-          <w:rFonts w:ascii="Times New Roman" w:eastAsia="Fira Sans" w:hAnsi="Times New Roman" w:cs="Times New Roman"/>
-          <w:sz w:val="24"/>
-          <w:szCs w:val="24"/>
-          <w:highlight w:val="yellow"/>
-          <w:lang w:val="en-US"/>
-        </w:rPr>
-        <w:t xml:space="preserve">NodeJS - The Complete Guide (MVC, REST APIs, GraphQL, Deno) </w:t>
-      </w:r>
-      <w:r>
-        <w:rPr>
-          <w:rFonts w:ascii="Times New Roman" w:eastAsia="Fira Sans" w:hAnsi="Times New Roman" w:cs="Times New Roman"/>
-          <w:sz w:val="24"/>
-          <w:szCs w:val="24"/>
-          <w:highlight w:val="yellow"/>
-        </w:rPr>
-        <w:t xml:space="preserve">- Certificate of </w:t>
-      </w:r>
-      <w:r>
-        <w:rPr>
-          <w:rFonts w:ascii="Times New Roman" w:eastAsia="Fira Sans" w:hAnsi="Times New Roman" w:cs="Times New Roman"/>
-          <w:sz w:val="24"/>
-          <w:szCs w:val="24"/>
-          <w:highlight w:val="yellow"/>
-        </w:rPr>
-        <w:lastRenderedPageBreak/>
-        <w:t xml:space="preserve">completion, </w:t>
-      </w:r>
-      <w:r>
-        <w:rPr>
-          <w:rFonts w:ascii="Times New Roman" w:eastAsia="Fira Sans" w:hAnsi="Times New Roman" w:cs="Times New Roman"/>
-          <w:sz w:val="24"/>
-          <w:szCs w:val="24"/>
-          <w:highlight w:val="yellow"/>
-        </w:rPr>
-        <w:t>Udemy</w:t>
+        </w:rPr>
+      </w:pPr>
+      <w:r>
+        <w:rPr>
+          <w:rFonts w:ascii="Times New Roman" w:eastAsia="Fira Sans" w:hAnsi="Times New Roman" w:cs="Times New Roman"/>
+          <w:sz w:val="24"/>
+          <w:szCs w:val="24"/>
+        </w:rPr>
+        <w:t>Russian - Native Speaker</w:t>
       </w:r>
     </w:p>
     <w:p>
@@ -1603,66 +2999,31 @@
           <w:rFonts w:ascii="Times New Roman" w:eastAsia="Fira Sans" w:hAnsi="Times New Roman" w:cs="Times New Roman"/>
           <w:sz w:val="24"/>
           <w:szCs w:val="24"/>
-          <w:highlight w:val="yellow"/>
-          <w:lang w:val="en-US"/>
-        </w:rPr>
-      </w:pPr>
-      <w:r>
-        <w:rPr>
-          <w:rFonts w:ascii="Times New Roman" w:eastAsia="Fira Sans" w:hAnsi="Times New Roman" w:cs="Times New Roman"/>
-          <w:sz w:val="24"/>
-          <w:szCs w:val="24"/>
-          <w:highlight w:val="yellow"/>
-        </w:rPr>
-        <w:t xml:space="preserve">2022, </w:t>
-      </w:r>
-      <w:r>
-        <w:rPr>
-          <w:rFonts w:ascii="Times New Roman" w:eastAsia="Fira Sans" w:hAnsi="Times New Roman" w:cs="Times New Roman"/>
-          <w:sz w:val="24"/>
-          <w:szCs w:val="24"/>
-          <w:highlight w:val="yellow"/>
-          <w:lang w:val="en-US"/>
-        </w:rPr>
-        <w:t xml:space="preserve">React - The Complete Guide </w:t>
-      </w:r>
-      <w:r>
-        <w:rPr>
-          <w:rFonts w:ascii="Times New Roman" w:eastAsia="Fira Sans" w:hAnsi="Times New Roman" w:cs="Times New Roman"/>
-          <w:sz w:val="24"/>
-          <w:szCs w:val="24"/>
-          <w:highlight w:val="yellow"/>
-          <w:lang w:val="en-US"/>
-        </w:rPr>
-        <w:t>(</w:t>
-      </w:r>
-      <w:r>
-        <w:rPr>
-          <w:rFonts w:ascii="Times New Roman" w:eastAsia="Fira Sans" w:hAnsi="Times New Roman" w:cs="Times New Roman"/>
-          <w:sz w:val="24"/>
-          <w:szCs w:val="24"/>
-          <w:highlight w:val="yellow"/>
-          <w:lang w:val="en-US"/>
-        </w:rPr>
-        <w:t xml:space="preserve">Hooks, React Router, Redux) </w:t>
-      </w:r>
-      <w:r>
-        <w:rPr>
-          <w:rFonts w:ascii="Times New Roman" w:eastAsia="Fira Sans" w:hAnsi="Times New Roman" w:cs="Times New Roman"/>
-          <w:sz w:val="24"/>
-          <w:szCs w:val="24"/>
-          <w:highlight w:val="yellow"/>
-        </w:rPr>
-        <w:t xml:space="preserve">- Certificate of completion, </w:t>
-      </w:r>
-      <w:r>
-        <w:rPr>
-          <w:rFonts w:ascii="Times New Roman" w:eastAsia="Fira Sans" w:hAnsi="Times New Roman" w:cs="Times New Roman"/>
-          <w:sz w:val="24"/>
-          <w:szCs w:val="24"/>
-          <w:highlight w:val="yellow"/>
-        </w:rPr>
-        <w:t>Udemy</w:t>
+        </w:rPr>
+      </w:pPr>
+      <w:r>
+        <w:rPr>
+          <w:rFonts w:ascii="Times New Roman" w:eastAsia="Fira Sans" w:hAnsi="Times New Roman" w:cs="Times New Roman"/>
+          <w:sz w:val="24"/>
+          <w:szCs w:val="24"/>
+        </w:rPr>
+        <w:t xml:space="preserve">Ukrainian </w:t>
+      </w:r>
+      <w:r>
+        <w:rPr>
+          <w:rFonts w:ascii="Times New Roman" w:eastAsia="Fira Sans" w:hAnsi="Times New Roman" w:cs="Times New Roman"/>
+          <w:sz w:val="24"/>
+          <w:szCs w:val="24"/>
+        </w:rPr>
+        <w:t>–</w:t>
+      </w:r>
+      <w:r>
+        <w:rPr>
+          <w:rFonts w:ascii="Times New Roman" w:eastAsia="Fira Sans" w:hAnsi="Times New Roman" w:cs="Times New Roman"/>
+          <w:sz w:val="24"/>
+          <w:szCs w:val="24"/>
+        </w:rPr>
+        <w:t xml:space="preserve"> Native Speaker</w:t>
       </w:r>
     </w:p>
     <w:p>
@@ -1676,6 +3037,7 @@
           <w:b/>
           <w:sz w:val="28"/>
           <w:szCs w:val="28"/>
+          <w:lang w:val="en-US"/>
         </w:rPr>
       </w:pPr>
       <w:r>
@@ -1685,7 +3047,16 @@
           <w:sz w:val="28"/>
           <w:szCs w:val="28"/>
         </w:rPr>
-        <w:t>Languages</w:t>
+        <w:t>R</w:t>
+      </w:r>
+      <w:r>
+        <w:rPr>
+          <w:rFonts w:ascii="Fira Sans" w:eastAsia="Fira Sans" w:hAnsi="Fira Sans" w:cs="Fira Sans"/>
+          <w:b/>
+          <w:sz w:val="28"/>
+          <w:szCs w:val="28"/>
+        </w:rPr>
+        <w:t>eferences</w:t>
       </w:r>
     </w:p>
     <w:p>
@@ -1709,150 +3080,6 @@
           <w:sz w:val="24"/>
           <w:szCs w:val="24"/>
         </w:rPr>
-        <w:t xml:space="preserve">English </w:t>
-      </w:r>
-      <w:r>
-        <w:rPr>
-          <w:rFonts w:ascii="Times New Roman" w:eastAsia="Fira Sans" w:hAnsi="Times New Roman" w:cs="Times New Roman"/>
-          <w:sz w:val="24"/>
-          <w:szCs w:val="24"/>
-        </w:rPr>
-        <w:t>–</w:t>
-      </w:r>
-      <w:r>
-        <w:rPr>
-          <w:rFonts w:ascii="Times New Roman" w:eastAsia="Fira Sans" w:hAnsi="Times New Roman" w:cs="Times New Roman"/>
-          <w:sz w:val="24"/>
-          <w:szCs w:val="24"/>
-        </w:rPr>
-        <w:t xml:space="preserve"> </w:t>
-      </w:r>
-      <w:r>
-        <w:rPr>
-          <w:rFonts w:ascii="Times New Roman" w:eastAsia="Fira Sans" w:hAnsi="Times New Roman" w:cs="Times New Roman"/>
-          <w:sz w:val="24"/>
-          <w:szCs w:val="24"/>
-        </w:rPr>
-        <w:t xml:space="preserve">Upper-Intermediate (B2) in </w:t>
-      </w:r>
-      <w:r>
-        <w:rPr>
-          <w:rFonts w:ascii="Times New Roman" w:eastAsia="Fira Sans" w:hAnsi="Times New Roman" w:cs="Times New Roman"/>
-          <w:sz w:val="24"/>
-          <w:szCs w:val="24"/>
-        </w:rPr>
-        <w:t xml:space="preserve">Speaking, Advanced (C1) in </w:t>
-      </w:r>
-      <w:r>
-        <w:rPr>
-          <w:rFonts w:ascii="Times New Roman" w:eastAsia="Fira Sans" w:hAnsi="Times New Roman" w:cs="Times New Roman"/>
-          <w:sz w:val="24"/>
-          <w:szCs w:val="24"/>
-        </w:rPr>
-        <w:t>Reading/Writing</w:t>
-      </w:r>
-    </w:p>
-    <w:p>
-      <w:pPr>
-        <w:widowControl w:val="0"/>
-        <w:numPr>
-          <w:ilvl w:val="0"/>
-          <w:numId w:val="4"/>
-        </w:numPr>
-        <w:spacing w:line="312" w:lineRule="auto"/>
-        <w:ind w:right="300"/>
-        <w:rPr>
-          <w:rFonts w:ascii="Times New Roman" w:eastAsia="Fira Sans" w:hAnsi="Times New Roman" w:cs="Times New Roman"/>
-          <w:sz w:val="24"/>
-          <w:szCs w:val="24"/>
-        </w:rPr>
-      </w:pPr>
-      <w:r>
-        <w:rPr>
-          <w:rFonts w:ascii="Times New Roman" w:eastAsia="Fira Sans" w:hAnsi="Times New Roman" w:cs="Times New Roman"/>
-          <w:sz w:val="24"/>
-          <w:szCs w:val="24"/>
-        </w:rPr>
-        <w:t>Russian - Native Speaker</w:t>
-      </w:r>
-    </w:p>
-    <w:p>
-      <w:pPr>
-        <w:widowControl w:val="0"/>
-        <w:numPr>
-          <w:ilvl w:val="0"/>
-          <w:numId w:val="4"/>
-        </w:numPr>
-        <w:spacing w:line="312" w:lineRule="auto"/>
-        <w:ind w:right="300"/>
-        <w:rPr>
-          <w:rFonts w:ascii="Times New Roman" w:eastAsia="Fira Sans" w:hAnsi="Times New Roman" w:cs="Times New Roman"/>
-          <w:sz w:val="24"/>
-          <w:szCs w:val="24"/>
-        </w:rPr>
-      </w:pPr>
-      <w:r>
-        <w:rPr>
-          <w:rFonts w:ascii="Times New Roman" w:eastAsia="Fira Sans" w:hAnsi="Times New Roman" w:cs="Times New Roman"/>
-          <w:sz w:val="24"/>
-          <w:szCs w:val="24"/>
-        </w:rPr>
-        <w:t>Ukrainian - Native Speaker</w:t>
-      </w:r>
-    </w:p>
-    <w:p>
-      <w:pPr>
-        <w:pStyle w:val="2"/>
-        <w:widowControl w:val="0"/>
-        <w:spacing w:before="240" w:after="0" w:line="240" w:lineRule="auto"/>
-        <w:ind w:right="301"/>
-        <w:rPr>
-          <w:rFonts w:ascii="Fira Sans" w:eastAsia="Fira Sans" w:hAnsi="Fira Sans" w:cs="Fira Sans"/>
-          <w:b/>
-          <w:sz w:val="28"/>
-          <w:szCs w:val="28"/>
-        </w:rPr>
-      </w:pPr>
-      <w:r>
-        <w:rPr>
-          <w:rFonts w:ascii="Fira Sans" w:eastAsia="Fira Sans" w:hAnsi="Fira Sans" w:cs="Fira Sans"/>
-          <w:b/>
-          <w:sz w:val="28"/>
-          <w:szCs w:val="28"/>
-        </w:rPr>
-        <w:t>R</w:t>
-      </w:r>
-      <w:r>
-        <w:rPr>
-          <w:rFonts w:ascii="Fira Sans" w:eastAsia="Fira Sans" w:hAnsi="Fira Sans" w:cs="Fira Sans"/>
-          <w:b/>
-          <w:sz w:val="28"/>
-          <w:szCs w:val="28"/>
-        </w:rPr>
-        <w:t>eferences</w:t>
-      </w:r>
-    </w:p>
-    <w:p>
-      <w:pPr>
-        <w:widowControl w:val="0"/>
-        <w:numPr>
-          <w:ilvl w:val="0"/>
-          <w:numId w:val="4"/>
-        </w:numPr>
-        <w:spacing w:before="120" w:line="312" w:lineRule="auto"/>
-        <w:ind w:right="300"/>
-        <w:rPr>
-          <w:rFonts w:ascii="Times New Roman" w:eastAsia="Fira Sans" w:hAnsi="Times New Roman" w:cs="Times New Roman"/>
-          <w:sz w:val="24"/>
-          <w:szCs w:val="24"/>
-        </w:rPr>
-      </w:pPr>
-      <w:r>
-        <w:rPr>
-          <w:rFonts w:ascii="Times New Roman" w:eastAsia="Fira Sans" w:hAnsi="Times New Roman" w:cs="Times New Roman"/>
-          <w:sz w:val="24"/>
-          <w:szCs w:val="24"/>
-        </w:rPr>
         <w:t>GitHub</w:t>
       </w:r>
       <w:r>
@@ -1863,7 +3090,7 @@
         </w:rPr>
         <w:t xml:space="preserve">: </w:t>
       </w:r>
-      <w:hyperlink r:id="rId7" w:history="1">
+      <w:hyperlink r:id="rId15" w:history="1">
         <w:r>
           <w:rPr>
             <w:rStyle w:val="ab"/>
@@ -1885,6 +3112,7 @@
         <w:spacing w:before="120" w:line="312" w:lineRule="auto"/>
         <w:ind w:right="300"/>
         <w:rPr>
+          <w:rStyle w:val="ab"/>
           <w:rFonts w:ascii="Times New Roman" w:eastAsia="Fira Sans" w:hAnsi="Times New Roman" w:cs="Times New Roman"/>
           <w:sz w:val="24"/>
           <w:szCs w:val="24"/>
@@ -1903,23 +3131,161 @@
           <w:rFonts w:ascii="Times New Roman" w:eastAsia="Fira Sans" w:hAnsi="Times New Roman" w:cs="Times New Roman"/>
           <w:sz w:val="24"/>
           <w:szCs w:val="24"/>
-          <w:highlight w:val="yellow"/>
-        </w:rPr>
-        <w:t>…</w:t>
-      </w:r>
-    </w:p>
-    <w:p>
-      <w:pPr>
-        <w:pBdr>
-          <w:top w:val="nil"/>
-          <w:left w:val="nil"/>
-          <w:bottom w:val="nil"/>
-          <w:right w:val="nil"/>
-          <w:between w:val="nil"/>
-        </w:pBdr>
-      </w:pPr>
+        </w:rPr>
+        <w:fldChar w:fldCharType="begin"/>
+      </w:r>
+      <w:r>
+        <w:rPr>
+          <w:rFonts w:ascii="Times New Roman" w:eastAsia="Fira Sans" w:hAnsi="Times New Roman" w:cs="Times New Roman"/>
+          <w:sz w:val="24"/>
+          <w:szCs w:val="24"/>
+        </w:rPr>
+        <w:instrText xml:space="preserve"> HYPERLINK "https://www.linkedin.com/in/olexandr-lazarenko-0537a4244/" </w:instrText>
+      </w:r>
+      <w:r>
+        <w:rPr>
+          <w:rFonts w:ascii="Times New Roman" w:eastAsia="Fira Sans" w:hAnsi="Times New Roman" w:cs="Times New Roman"/>
+          <w:sz w:val="24"/>
+          <w:szCs w:val="24"/>
+        </w:rPr>
+      </w:r>
+      <w:r>
+        <w:rPr>
+          <w:rFonts w:ascii="Times New Roman" w:eastAsia="Fira Sans" w:hAnsi="Times New Roman" w:cs="Times New Roman"/>
+          <w:sz w:val="24"/>
+          <w:szCs w:val="24"/>
+        </w:rPr>
+        <w:fldChar w:fldCharType="separate"/>
+      </w:r>
+      <w:r>
+        <w:rPr>
+          <w:rStyle w:val="ab"/>
+          <w:rFonts w:ascii="Times New Roman" w:eastAsia="Fira Sans" w:hAnsi="Times New Roman" w:cs="Times New Roman"/>
+          <w:sz w:val="24"/>
+          <w:szCs w:val="24"/>
+        </w:rPr>
+        <w:t>https://www.lin</w:t>
+      </w:r>
+      <w:r>
+        <w:rPr>
+          <w:rStyle w:val="ab"/>
+          <w:rFonts w:ascii="Times New Roman" w:eastAsia="Fira Sans" w:hAnsi="Times New Roman" w:cs="Times New Roman"/>
+          <w:sz w:val="24"/>
+          <w:szCs w:val="24"/>
+        </w:rPr>
+        <w:t>k</w:t>
+      </w:r>
+      <w:r>
+        <w:rPr>
+          <w:rStyle w:val="ab"/>
+          <w:rFonts w:ascii="Times New Roman" w:eastAsia="Fira Sans" w:hAnsi="Times New Roman" w:cs="Times New Roman"/>
+          <w:sz w:val="24"/>
+          <w:szCs w:val="24"/>
+        </w:rPr>
+        <w:t>edin.com/in/o</w:t>
+      </w:r>
+      <w:r>
+        <w:rPr>
+          <w:rStyle w:val="ab"/>
+          <w:rFonts w:ascii="Times New Roman" w:eastAsia="Fira Sans" w:hAnsi="Times New Roman" w:cs="Times New Roman"/>
+          <w:sz w:val="24"/>
+          <w:szCs w:val="24"/>
+        </w:rPr>
+        <w:t>l</w:t>
+      </w:r>
+      <w:r>
+        <w:rPr>
+          <w:rStyle w:val="ab"/>
+          <w:rFonts w:ascii="Times New Roman" w:eastAsia="Fira Sans" w:hAnsi="Times New Roman" w:cs="Times New Roman"/>
+          <w:sz w:val="24"/>
+          <w:szCs w:val="24"/>
+        </w:rPr>
+        <w:t>exand</w:t>
+      </w:r>
+      <w:r>
+        <w:rPr>
+          <w:rStyle w:val="ab"/>
+          <w:rFonts w:ascii="Times New Roman" w:eastAsia="Fira Sans" w:hAnsi="Times New Roman" w:cs="Times New Roman"/>
+          <w:sz w:val="24"/>
+          <w:szCs w:val="24"/>
+        </w:rPr>
+        <w:t>r-lazarenko-0537a4244</w:t>
+      </w:r>
+    </w:p>
+    <w:p>
+      <w:pPr>
+        <w:widowControl w:val="0"/>
+        <w:numPr>
+          <w:ilvl w:val="0"/>
+          <w:numId w:val="4"/>
+        </w:numPr>
+        <w:spacing w:before="120" w:line="312" w:lineRule="auto"/>
+        <w:ind w:right="300"/>
+        <w:rPr>
+          <w:rFonts w:ascii="Times New Roman" w:eastAsia="Fira Sans" w:hAnsi="Times New Roman" w:cs="Times New Roman"/>
+          <w:sz w:val="24"/>
+          <w:szCs w:val="24"/>
+        </w:rPr>
+      </w:pPr>
+      <w:r>
+        <w:rPr>
+          <w:rFonts w:ascii="Times New Roman" w:eastAsia="Fira Sans" w:hAnsi="Times New Roman" w:cs="Times New Roman"/>
+          <w:sz w:val="24"/>
+          <w:szCs w:val="24"/>
+        </w:rPr>
+        <w:fldChar w:fldCharType="end"/>
+      </w:r>
+      <w:r>
+        <w:rPr>
+          <w:rFonts w:ascii="Times New Roman" w:eastAsia="Fira Sans" w:hAnsi="Times New Roman" w:cs="Times New Roman"/>
+          <w:sz w:val="24"/>
+          <w:szCs w:val="24"/>
+        </w:rPr>
+        <w:t xml:space="preserve">Website: </w:t>
+      </w:r>
+      <w:hyperlink r:id="rId16" w:history="1">
+        <w:r>
+          <w:rPr>
+            <w:rStyle w:val="ab"/>
+            <w:rFonts w:ascii="Times New Roman" w:eastAsia="Fira Sans" w:hAnsi="Times New Roman" w:cs="Times New Roman"/>
+            <w:sz w:val="24"/>
+            <w:szCs w:val="24"/>
+          </w:rPr>
+          <w:t>https:/</w:t>
+        </w:r>
+        <w:r>
+          <w:rPr>
+            <w:rStyle w:val="ab"/>
+            <w:rFonts w:ascii="Times New Roman" w:eastAsia="Fira Sans" w:hAnsi="Times New Roman" w:cs="Times New Roman"/>
+            <w:sz w:val="24"/>
+            <w:szCs w:val="24"/>
+          </w:rPr>
+          <w:t>/</w:t>
+        </w:r>
+        <w:r>
+          <w:rPr>
+            <w:rStyle w:val="ab"/>
+            <w:rFonts w:ascii="Times New Roman" w:eastAsia="Fira Sans" w:hAnsi="Times New Roman" w:cs="Times New Roman"/>
+            <w:sz w:val="24"/>
+            <w:szCs w:val="24"/>
+          </w:rPr>
+          <w:t>alexlaer.github.io</w:t>
+        </w:r>
+      </w:hyperlink>
       <w:bookmarkStart w:id="5" w:name="_rg0il7lb9443" w:colFirst="0" w:colLast="0"/>
       <w:bookmarkEnd w:id="5"/>
+    </w:p>
+    <w:p>
+      <w:pPr>
+        <w:widowControl w:val="0"/>
+        <w:spacing w:before="120" w:line="312" w:lineRule="auto"/>
+        <w:ind w:right="300"/>
+        <w:rPr>
+          <w:rFonts w:ascii="Times New Roman" w:eastAsia="Fira Sans" w:hAnsi="Times New Roman" w:cs="Times New Roman"/>
+          <w:sz w:val="24"/>
+          <w:szCs w:val="24"/>
+        </w:rPr>
+      </w:pPr>
     </w:p>
     <w:sectPr>
       <w:pgSz w:w="12240" w:h="15840"/>
@@ -2323,6 +3689,119 @@
     </w:lvl>
   </w:abstractNum>
   <w:abstractNum w:abstractNumId="3" w15:restartNumberingAfterBreak="0">
+    <w:nsid w:val="53367872"/>
+    <w:multiLevelType w:val="multilevel"/>
+    <w:tmpl w:val="A83ECAFC"/>
+    <w:lvl w:ilvl="0">
+      <w:start w:val="1"/>
+      <w:numFmt w:val="bullet"/>
+      <w:lvlText w:val="⋅"/>
+      <w:lvlJc w:val="left"/>
+      <w:pPr>
+        <w:ind w:left="1080" w:hanging="360"/>
+      </w:pPr>
+      <w:rPr>
+        <w:u w:val="none"/>
+      </w:rPr>
+    </w:lvl>
+    <w:lvl w:ilvl="1">
+      <w:start w:val="1"/>
+      <w:numFmt w:val="bullet"/>
+      <w:lvlText w:val="○"/>
+      <w:lvlJc w:val="left"/>
+      <w:pPr>
+        <w:ind w:left="1800" w:hanging="360"/>
+      </w:pPr>
+      <w:rPr>
+        <w:u w:val="none"/>
+      </w:rPr>
+    </w:lvl>
+    <w:lvl w:ilvl="2">
+      <w:start w:val="1"/>
+      <w:numFmt w:val="bullet"/>
+      <w:lvlText w:val="■"/>
+      <w:lvlJc w:val="left"/>
+      <w:pPr>
+        <w:ind w:left="2520" w:hanging="360"/>
+      </w:pPr>
+      <w:rPr>
+        <w:u w:val="none"/>
+      </w:rPr>
+    </w:lvl>
+    <w:lvl w:ilvl="3">
+      <w:start w:val="1"/>
+      <w:numFmt w:val="bullet"/>
+      <w:lvlText w:val="●"/>
+      <w:lvlJc w:val="left"/>
+      <w:pPr>
+        <w:ind w:left="3240" w:hanging="360"/>
+      </w:pPr>
+      <w:rPr>
+        <w:u w:val="none"/>
+      </w:rPr>
+    </w:lvl>
+    <w:lvl w:ilvl="4">
+      <w:start w:val="1"/>
+      <w:numFmt w:val="bullet"/>
+      <w:lvlText w:val="○"/>
+      <w:lvlJc w:val="left"/>
+      <w:pPr>
+        <w:ind w:left="3960" w:hanging="360"/>
+      </w:pPr>
+      <w:rPr>
+        <w:u w:val="none"/>
+      </w:rPr>
+    </w:lvl>
+    <w:lvl w:ilvl="5">
+      <w:start w:val="1"/>
+      <w:numFmt w:val="bullet"/>
+      <w:lvlText w:val="■"/>
+      <w:lvlJc w:val="left"/>
+      <w:pPr>
+        <w:ind w:left="4680" w:hanging="360"/>
+      </w:pPr>
+      <w:rPr>
+        <w:u w:val="none"/>
+      </w:rPr>
+    </w:lvl>
+    <w:lvl w:ilvl="6">
+      <w:start w:val="1"/>
+      <w:numFmt w:val="bullet"/>
+      <w:lvlText w:val="●"/>
+      <w:lvlJc w:val="left"/>
+      <w:pPr>
+        <w:ind w:left="5400" w:hanging="360"/>
+      </w:pPr>
+      <w:rPr>
+        <w:u w:val="none"/>
+      </w:rPr>
+    </w:lvl>
+    <w:lvl w:ilvl="7">
+      <w:start w:val="1"/>
+      <w:numFmt w:val="bullet"/>
+      <w:lvlText w:val="○"/>
+      <w:lvlJc w:val="left"/>
+      <w:pPr>
+        <w:ind w:left="6120" w:hanging="360"/>
+      </w:pPr>
+      <w:rPr>
+        <w:u w:val="none"/>
+      </w:rPr>
+    </w:lvl>
+    <w:lvl w:ilvl="8">
+      <w:start w:val="1"/>
+      <w:numFmt w:val="bullet"/>
+      <w:lvlText w:val="■"/>
+      <w:lvlJc w:val="left"/>
+      <w:pPr>
+        <w:ind w:left="6840" w:hanging="360"/>
+      </w:pPr>
+      <w:rPr>
+        <w:u w:val="none"/>
+      </w:rPr>
+    </w:lvl>
+  </w:abstractNum>
+  <w:abstractNum w:abstractNumId="4" w15:restartNumberingAfterBreak="0">
     <w:nsid w:val="54952F07"/>
     <w:multiLevelType w:val="multilevel"/>
     <w:tmpl w:val="A83ECAFC"/>
@@ -2435,7 +3914,156 @@
       </w:rPr>
     </w:lvl>
   </w:abstractNum>
-  <w:abstractNum w:abstractNumId="4" w15:restartNumberingAfterBreak="0">
+  <w:abstractNum w:abstractNumId="5" w15:restartNumberingAfterBreak="0">
+    <w:nsid w:val="57EC328D"/>
+    <w:multiLevelType w:val="multilevel"/>
+    <w:tmpl w:val="2A208C1C"/>
+    <w:lvl w:ilvl="0">
+      <w:start w:val="1"/>
+      <w:numFmt w:val="bullet"/>
+      <w:lvlText w:val=""/>
+      <w:lvlJc w:val="left"/>
+      <w:pPr>
+        <w:tabs>
+          <w:tab w:val="num" w:pos="720"/>
+        </w:tabs>
+        <w:ind w:left="720" w:hanging="360"/>
+      </w:pPr>
+      <w:rPr>
+        <w:rFonts w:ascii="Symbol" w:hAnsi="Symbol" w:hint="default"/>
+        <w:sz w:val="20"/>
+      </w:rPr>
+    </w:lvl>
+    <w:lvl w:ilvl="1" w:tentative="1">
+      <w:start w:val="1"/>
+      <w:numFmt w:val="bullet"/>
+      <w:lvlText w:val="o"/>
+      <w:lvlJc w:val="left"/>
+      <w:pPr>
+        <w:tabs>
+          <w:tab w:val="num" w:pos="1440"/>
+        </w:tabs>
+        <w:ind w:left="1440" w:hanging="360"/>
+      </w:pPr>
+      <w:rPr>
+        <w:rFonts w:ascii="Courier New" w:hAnsi="Courier New" w:hint="default"/>
+        <w:sz w:val="20"/>
+      </w:rPr>
+    </w:lvl>
+    <w:lvl w:ilvl="2" w:tentative="1">
+      <w:start w:val="1"/>
+      <w:numFmt w:val="bullet"/>
+      <w:lvlText w:val=""/>
+      <w:lvlJc w:val="left"/>
+      <w:pPr>
+        <w:tabs>
+          <w:tab w:val="num" w:pos="2160"/>
+        </w:tabs>
+        <w:ind w:left="2160" w:hanging="360"/>
+      </w:pPr>
+      <w:rPr>
+        <w:rFonts w:ascii="Wingdings" w:hAnsi="Wingdings" w:hint="default"/>
+        <w:sz w:val="20"/>
+      </w:rPr>
+    </w:lvl>
+    <w:lvl w:ilvl="3" w:tentative="1">
+      <w:start w:val="1"/>
+      <w:numFmt w:val="bullet"/>
+      <w:lvlText w:val=""/>
+      <w:lvlJc w:val="left"/>
+      <w:pPr>
+        <w:tabs>
+          <w:tab w:val="num" w:pos="2880"/>
+        </w:tabs>
+        <w:ind w:left="2880" w:hanging="360"/>
+      </w:pPr>
+      <w:rPr>
+        <w:rFonts w:ascii="Wingdings" w:hAnsi="Wingdings" w:hint="default"/>
+        <w:sz w:val="20"/>
+      </w:rPr>
+    </w:lvl>
+    <w:lvl w:ilvl="4" w:tentative="1">
+      <w:start w:val="1"/>
+      <w:numFmt w:val="bullet"/>
+      <w:lvlText w:val=""/>
+      <w:lvlJc w:val="left"/>
+      <w:pPr>
+        <w:tabs>
+          <w:tab w:val="num" w:pos="3600"/>
+        </w:tabs>
+        <w:ind w:left="3600" w:hanging="360"/>
+      </w:pPr>
+      <w:rPr>
+        <w:rFonts w:ascii="Wingdings" w:hAnsi="Wingdings" w:hint="default"/>
+        <w:sz w:val="20"/>
+      </w:rPr>
+    </w:lvl>
+    <w:lvl w:ilvl="5" w:tentative="1">
+      <w:start w:val="1"/>
+      <w:numFmt w:val="bullet"/>
+      <w:lvlText w:val=""/>
+      <w:lvlJc w:val="left"/>
+      <w:pPr>
+        <w:tabs>
+          <w:tab w:val="num" w:pos="4320"/>
+        </w:tabs>
+        <w:ind w:left="4320" w:hanging="360"/>
+      </w:pPr>
+      <w:rPr>
+        <w:rFonts w:ascii="Wingdings" w:hAnsi="Wingdings" w:hint="default"/>
+        <w:sz w:val="20"/>
+      </w:rPr>
+    </w:lvl>
+    <w:lvl w:ilvl="6" w:tentative="1">
+      <w:start w:val="1"/>
+      <w:numFmt w:val="bullet"/>
+      <w:lvlText w:val=""/>
+      <w:lvlJc w:val="left"/>
+      <w:pPr>
+        <w:tabs>
+          <w:tab w:val="num" w:pos="5040"/>
+        </w:tabs>
+        <w:ind w:left="5040" w:hanging="360"/>
+      </w:pPr>
+      <w:rPr>
+        <w:rFonts w:ascii="Wingdings" w:hAnsi="Wingdings" w:hint="default"/>
+        <w:sz w:val="20"/>
+      </w:rPr>
+    </w:lvl>
+    <w:lvl w:ilvl="7" w:tentative="1">
+      <w:start w:val="1"/>
+      <w:numFmt w:val="bullet"/>
+      <w:lvlText w:val=""/>
+      <w:lvlJc w:val="left"/>
+      <w:pPr>
+        <w:tabs>
+          <w:tab w:val="num" w:pos="5760"/>
+        </w:tabs>
+        <w:ind w:left="5760" w:hanging="360"/>
+      </w:pPr>
+      <w:rPr>
+        <w:rFonts w:ascii="Wingdings" w:hAnsi="Wingdings" w:hint="default"/>
+        <w:sz w:val="20"/>
+      </w:rPr>
+    </w:lvl>
+    <w:lvl w:ilvl="8" w:tentative="1">
+      <w:start w:val="1"/>
+      <w:numFmt w:val="bullet"/>
+      <w:lvlText w:val=""/>
+      <w:lvlJc w:val="left"/>
+      <w:pPr>
+        <w:tabs>
+          <w:tab w:val="num" w:pos="6480"/>
+        </w:tabs>
+        <w:ind w:left="6480" w:hanging="360"/>
+      </w:pPr>
+      <w:rPr>
+        <w:rFonts w:ascii="Wingdings" w:hAnsi="Wingdings" w:hint="default"/>
+        <w:sz w:val="20"/>
+      </w:rPr>
+    </w:lvl>
+  </w:abstractNum>
+  <w:abstractNum w:abstractNumId="6" w15:restartNumberingAfterBreak="0">
     <w:nsid w:val="5D694645"/>
     <w:multiLevelType w:val="multilevel"/>
     <w:tmpl w:val="12B2881C"/>
@@ -2552,16 +4180,22 @@
     <w:abstractNumId w:val="1"/>
   </w:num>
   <w:num w:numId="2">
-    <w:abstractNumId w:val="3"/>
+    <w:abstractNumId w:val="4"/>
   </w:num>
   <w:num w:numId="3">
-    <w:abstractNumId w:val="4"/>
+    <w:abstractNumId w:val="6"/>
   </w:num>
   <w:num w:numId="4">
     <w:abstractNumId w:val="0"/>
   </w:num>
   <w:num w:numId="5">
     <w:abstractNumId w:val="2"/>
+  </w:num>
+  <w:num w:numId="6">
+    <w:abstractNumId w:val="5"/>
+  </w:num>
+  <w:num w:numId="7">
+    <w:abstractNumId w:val="3"/>
   </w:num>
 </w:numbering>
 </file>
@@ -2958,6 +4592,7 @@
   </w:latentStyles>
   <w:style w:type="paragraph" w:default="1" w:styleId="a">
     <w:name w:val="Normal"/>
+    <w:rsid w:val="000F49A3"/>
   </w:style>
   <w:style w:type="paragraph" w:styleId="1">
     <w:name w:val="heading 1"/>
@@ -2978,6 +4613,7 @@
     <w:name w:val="heading 2"/>
     <w:basedOn w:val="a"/>
     <w:next w:val="a"/>
+    <w:link w:val="20"/>
     <w:pPr>
       <w:keepNext/>
       <w:keepLines/>
@@ -3053,7 +4689,6 @@
   <w:style w:type="character" w:default="1" w:styleId="a0">
     <w:name w:val="Default Paragraph Font"/>
     <w:uiPriority w:val="1"/>
-    <w:semiHidden/>
     <w:unhideWhenUsed/>
   </w:style>
   <w:style w:type="table" w:default="1" w:styleId="a1">
@@ -3206,6 +4841,27 @@
     <w:rPr>
       <w:color w:val="800080" w:themeColor="followedHyperlink"/>
       <w:u w:val="single"/>
+    </w:rPr>
+  </w:style>
+  <w:style w:type="character" w:customStyle="1" w:styleId="20">
+    <w:name w:val="Заголовок 2 Знак"/>
+    <w:basedOn w:val="a0"/>
+    <w:link w:val="2"/>
+    <w:rsid w:val="00710584"/>
+    <w:rPr>
+      <w:sz w:val="32"/>
+      <w:szCs w:val="32"/>
+    </w:rPr>
+  </w:style>
+  <w:style w:type="character" w:styleId="ad">
+    <w:name w:val="Emphasis"/>
+    <w:basedOn w:val="a0"/>
+    <w:uiPriority w:val="20"/>
+    <w:qFormat/>
+    <w:rsid w:val="003C5486"/>
+    <w:rPr>
+      <w:i/>
+      <w:iCs/>
     </w:rPr>
   </w:style>
 </w:styles>

</xml_diff>